<commit_message>
final to do: zelfreflecties
</commit_message>
<xml_diff>
--- a/Verslag performance analyse.docx
+++ b/Verslag performance analyse.docx
@@ -1,6 +1,6 @@
 
 <file path=word/document.xml><?xml version="1.0" encoding="utf-8"?>
-<w:document xmlns:wpc="http://schemas.microsoft.com/office/word/2010/wordprocessingCanvas" xmlns:mc="http://schemas.openxmlformats.org/markup-compatibility/2006" xmlns:o="urn:schemas-microsoft-com:office:office" xmlns:r="http://schemas.openxmlformats.org/officeDocument/2006/relationships" xmlns:m="http://schemas.openxmlformats.org/officeDocument/2006/math" xmlns:v="urn:schemas-microsoft-com:vml" xmlns:wp14="http://schemas.microsoft.com/office/word/2010/wordprocessingDrawing" xmlns:wp="http://schemas.openxmlformats.org/drawingml/2006/wordprocessingDrawing" xmlns:w10="urn:schemas-microsoft-com:office:word" xmlns:w="http://schemas.openxmlformats.org/wordprocessingml/2006/main" xmlns:w14="http://schemas.microsoft.com/office/word/2010/wordml" xmlns:w15="http://schemas.microsoft.com/office/word/2012/wordml" xmlns:wpg="http://schemas.microsoft.com/office/word/2010/wordprocessingGroup" xmlns:wpi="http://schemas.microsoft.com/office/word/2010/wordprocessingInk" xmlns:wne="http://schemas.microsoft.com/office/word/2006/wordml" xmlns:wps="http://schemas.microsoft.com/office/word/2010/wordprocessingShape" mc:Ignorable="w14 w15 wp14">
+<w:document xmlns:wpc="http://schemas.microsoft.com/office/word/2010/wordprocessingCanvas" xmlns:cx="http://schemas.microsoft.com/office/drawing/2014/chartex" xmlns:cx1="http://schemas.microsoft.com/office/drawing/2015/9/8/chartex" xmlns:cx2="http://schemas.microsoft.com/office/drawing/2015/10/21/chartex" xmlns:cx3="http://schemas.microsoft.com/office/drawing/2016/5/9/chartex" xmlns:cx4="http://schemas.microsoft.com/office/drawing/2016/5/10/chartex" xmlns:cx5="http://schemas.microsoft.com/office/drawing/2016/5/11/chartex" xmlns:cx6="http://schemas.microsoft.com/office/drawing/2016/5/12/chartex" xmlns:cx7="http://schemas.microsoft.com/office/drawing/2016/5/13/chartex" xmlns:cx8="http://schemas.microsoft.com/office/drawing/2016/5/14/chartex" xmlns:mc="http://schemas.openxmlformats.org/markup-compatibility/2006" xmlns:aink="http://schemas.microsoft.com/office/drawing/2016/ink" xmlns:am3d="http://schemas.microsoft.com/office/drawing/2017/model3d" xmlns:o="urn:schemas-microsoft-com:office:office" xmlns:r="http://schemas.openxmlformats.org/officeDocument/2006/relationships" xmlns:m="http://schemas.openxmlformats.org/officeDocument/2006/math" xmlns:v="urn:schemas-microsoft-com:vml" xmlns:wp14="http://schemas.microsoft.com/office/word/2010/wordprocessingDrawing" xmlns:wp="http://schemas.openxmlformats.org/drawingml/2006/wordprocessingDrawing" xmlns:w10="urn:schemas-microsoft-com:office:word" xmlns:w="http://schemas.openxmlformats.org/wordprocessingml/2006/main" xmlns:w14="http://schemas.microsoft.com/office/word/2010/wordml" xmlns:w15="http://schemas.microsoft.com/office/word/2012/wordml" xmlns:w16cid="http://schemas.microsoft.com/office/word/2016/wordml/cid" xmlns:w16se="http://schemas.microsoft.com/office/word/2015/wordml/symex" xmlns:wpg="http://schemas.microsoft.com/office/word/2010/wordprocessingGroup" xmlns:wpi="http://schemas.microsoft.com/office/word/2010/wordprocessingInk" xmlns:wne="http://schemas.microsoft.com/office/word/2006/wordml" xmlns:wps="http://schemas.microsoft.com/office/word/2010/wordprocessingShape" mc:Ignorable="w14 w15 w16se w16cid wp14">
   <w:body>
     <w:p>
       <w:pPr>
@@ -163,7 +163,7 @@
     </w:p>
     <w:p>
       <w:pPr>
-        <w:pStyle w:val="ListParagraph"/>
+        <w:pStyle w:val="Lijstalinea"/>
         <w:numPr>
           <w:ilvl w:val="0"/>
           <w:numId w:val="1"/>
@@ -181,7 +181,7 @@
     </w:p>
     <w:p>
       <w:pPr>
-        <w:pStyle w:val="ListParagraph"/>
+        <w:pStyle w:val="Lijstalinea"/>
         <w:numPr>
           <w:ilvl w:val="0"/>
           <w:numId w:val="1"/>
@@ -190,11 +190,19 @@
           <w:sz w:val="24"/>
         </w:rPr>
       </w:pPr>
+      <w:proofErr w:type="spellStart"/>
       <w:r>
         <w:rPr>
           <w:sz w:val="28"/>
         </w:rPr>
-        <w:t>Muhammed Genç</w:t>
+        <w:t>Muhammed</w:t>
+      </w:r>
+      <w:proofErr w:type="spellEnd"/>
+      <w:r>
+        <w:rPr>
+          <w:sz w:val="28"/>
+        </w:rPr>
+        <w:t xml:space="preserve"> Genç</w:t>
       </w:r>
       <w:r>
         <w:rPr>
@@ -233,7 +241,7 @@
       <w:sdtContent>
         <w:p>
           <w:pPr>
-            <w:pStyle w:val="TOCHeading"/>
+            <w:pStyle w:val="Kopvaninhoudsopgave"/>
           </w:pPr>
           <w:r>
             <w:rPr>
@@ -244,7 +252,7 @@
         </w:p>
         <w:p>
           <w:pPr>
-            <w:pStyle w:val="TOC1"/>
+            <w:pStyle w:val="Inhopg1"/>
             <w:tabs>
               <w:tab w:val="left" w:pos="440"/>
               <w:tab w:val="right" w:leader="dot" w:pos="9062"/>
@@ -343,7 +351,7 @@
         </w:p>
         <w:p>
           <w:pPr>
-            <w:pStyle w:val="TOC2"/>
+            <w:pStyle w:val="Inhopg2"/>
             <w:tabs>
               <w:tab w:val="left" w:pos="880"/>
               <w:tab w:val="right" w:leader="dot" w:pos="9062"/>
@@ -433,7 +441,7 @@
         </w:p>
         <w:p>
           <w:pPr>
-            <w:pStyle w:val="TOC2"/>
+            <w:pStyle w:val="Inhopg2"/>
             <w:tabs>
               <w:tab w:val="left" w:pos="880"/>
               <w:tab w:val="right" w:leader="dot" w:pos="9062"/>
@@ -523,7 +531,7 @@
         </w:p>
         <w:p>
           <w:pPr>
-            <w:pStyle w:val="TOC2"/>
+            <w:pStyle w:val="Inhopg2"/>
             <w:tabs>
               <w:tab w:val="left" w:pos="880"/>
               <w:tab w:val="right" w:leader="dot" w:pos="9062"/>
@@ -613,7 +621,7 @@
         </w:p>
         <w:p>
           <w:pPr>
-            <w:pStyle w:val="TOC1"/>
+            <w:pStyle w:val="Inhopg1"/>
             <w:tabs>
               <w:tab w:val="left" w:pos="440"/>
               <w:tab w:val="right" w:leader="dot" w:pos="9062"/>
@@ -701,7 +709,7 @@
         </w:p>
         <w:p>
           <w:pPr>
-            <w:pStyle w:val="TOC2"/>
+            <w:pStyle w:val="Inhopg2"/>
             <w:tabs>
               <w:tab w:val="left" w:pos="880"/>
               <w:tab w:val="right" w:leader="dot" w:pos="9062"/>
@@ -791,7 +799,7 @@
         </w:p>
         <w:p>
           <w:pPr>
-            <w:pStyle w:val="TOC2"/>
+            <w:pStyle w:val="Inhopg2"/>
             <w:tabs>
               <w:tab w:val="left" w:pos="880"/>
               <w:tab w:val="right" w:leader="dot" w:pos="9062"/>
@@ -881,7 +889,7 @@
         </w:p>
         <w:p>
           <w:pPr>
-            <w:pStyle w:val="TOC1"/>
+            <w:pStyle w:val="Inhopg1"/>
             <w:tabs>
               <w:tab w:val="left" w:pos="440"/>
               <w:tab w:val="right" w:leader="dot" w:pos="9062"/>
@@ -969,7 +977,7 @@
         </w:p>
         <w:p>
           <w:pPr>
-            <w:pStyle w:val="TOC2"/>
+            <w:pStyle w:val="Inhopg2"/>
             <w:tabs>
               <w:tab w:val="left" w:pos="880"/>
               <w:tab w:val="right" w:leader="dot" w:pos="9062"/>
@@ -1055,7 +1063,7 @@
         </w:p>
         <w:p>
           <w:pPr>
-            <w:pStyle w:val="TOC2"/>
+            <w:pStyle w:val="Inhopg2"/>
             <w:tabs>
               <w:tab w:val="left" w:pos="880"/>
               <w:tab w:val="right" w:leader="dot" w:pos="9062"/>
@@ -1141,7 +1149,7 @@
         </w:p>
         <w:p>
           <w:pPr>
-            <w:pStyle w:val="TOC3"/>
+            <w:pStyle w:val="Inhopg3"/>
             <w:tabs>
               <w:tab w:val="left" w:pos="1320"/>
               <w:tab w:val="right" w:leader="dot" w:pos="9062"/>
@@ -1227,7 +1235,7 @@
         </w:p>
         <w:p>
           <w:pPr>
-            <w:pStyle w:val="TOC3"/>
+            <w:pStyle w:val="Inhopg3"/>
             <w:tabs>
               <w:tab w:val="left" w:pos="1320"/>
               <w:tab w:val="right" w:leader="dot" w:pos="9062"/>
@@ -1315,7 +1323,7 @@
         </w:p>
         <w:p>
           <w:pPr>
-            <w:pStyle w:val="TOC3"/>
+            <w:pStyle w:val="Inhopg3"/>
             <w:tabs>
               <w:tab w:val="left" w:pos="1320"/>
               <w:tab w:val="right" w:leader="dot" w:pos="9062"/>
@@ -1403,7 +1411,7 @@
         </w:p>
         <w:p>
           <w:pPr>
-            <w:pStyle w:val="TOC3"/>
+            <w:pStyle w:val="Inhopg3"/>
             <w:tabs>
               <w:tab w:val="left" w:pos="1320"/>
               <w:tab w:val="right" w:leader="dot" w:pos="9062"/>
@@ -1489,7 +1497,7 @@
         </w:p>
         <w:p>
           <w:pPr>
-            <w:pStyle w:val="TOC1"/>
+            <w:pStyle w:val="Inhopg1"/>
             <w:tabs>
               <w:tab w:val="left" w:pos="440"/>
               <w:tab w:val="right" w:leader="dot" w:pos="9062"/>
@@ -1579,7 +1587,7 @@
         </w:p>
         <w:p>
           <w:pPr>
-            <w:pStyle w:val="TOC3"/>
+            <w:pStyle w:val="Inhopg3"/>
             <w:tabs>
               <w:tab w:val="left" w:pos="1320"/>
               <w:tab w:val="right" w:leader="dot" w:pos="9062"/>
@@ -1667,7 +1675,7 @@
         </w:p>
         <w:p>
           <w:pPr>
-            <w:pStyle w:val="TOC3"/>
+            <w:pStyle w:val="Inhopg3"/>
             <w:tabs>
               <w:tab w:val="left" w:pos="1320"/>
               <w:tab w:val="right" w:leader="dot" w:pos="9062"/>
@@ -1753,7 +1761,7 @@
         </w:p>
         <w:p>
           <w:pPr>
-            <w:pStyle w:val="TOC1"/>
+            <w:pStyle w:val="Inhopg1"/>
             <w:tabs>
               <w:tab w:val="left" w:pos="440"/>
               <w:tab w:val="right" w:leader="dot" w:pos="9062"/>
@@ -1868,7 +1876,7 @@
     </w:p>
     <w:p>
       <w:pPr>
-        <w:pStyle w:val="Heading1"/>
+        <w:pStyle w:val="Kop1"/>
         <w:pageBreakBefore/>
         <w:spacing w:before="120" w:after="120" w:line="276" w:lineRule="auto"/>
         <w:rPr>
@@ -1891,7 +1899,7 @@
     </w:p>
     <w:p>
       <w:pPr>
-        <w:pStyle w:val="Heading2"/>
+        <w:pStyle w:val="Kop2"/>
         <w:spacing w:before="120" w:after="120" w:line="276" w:lineRule="auto"/>
         <w:rPr>
           <w:rFonts w:ascii="Tahoma" w:hAnsi="Tahoma" w:cs="Tahoma"/>
@@ -2054,7 +2062,7 @@
     </w:p>
     <w:p>
       <w:pPr>
-        <w:pStyle w:val="Heading2"/>
+        <w:pStyle w:val="Kop2"/>
         <w:spacing w:before="120" w:after="120" w:line="276" w:lineRule="auto"/>
         <w:rPr>
           <w:rFonts w:ascii="Tahoma" w:hAnsi="Tahoma" w:cs="Tahoma"/>
@@ -2240,7 +2248,7 @@
     </w:p>
     <w:p>
       <w:pPr>
-        <w:pStyle w:val="Heading2"/>
+        <w:pStyle w:val="Kop2"/>
         <w:spacing w:before="120" w:after="120" w:line="276" w:lineRule="auto"/>
         <w:rPr>
           <w:rFonts w:ascii="Tahoma" w:hAnsi="Tahoma" w:cs="Tahoma"/>
@@ -2482,7 +2490,7 @@
     </w:p>
     <w:p>
       <w:pPr>
-        <w:pStyle w:val="Heading1"/>
+        <w:pStyle w:val="Kop1"/>
         <w:rPr>
           <w:rFonts w:ascii="Tahoma" w:hAnsi="Tahoma" w:cs="Tahoma"/>
         </w:rPr>
@@ -2499,7 +2507,7 @@
     </w:p>
     <w:p>
       <w:pPr>
-        <w:pStyle w:val="Heading2"/>
+        <w:pStyle w:val="Kop2"/>
         <w:spacing w:before="120" w:after="120" w:line="276" w:lineRule="auto"/>
         <w:rPr>
           <w:rFonts w:ascii="Tahoma" w:hAnsi="Tahoma" w:cs="Tahoma"/>
@@ -2507,6 +2515,7 @@
         </w:rPr>
       </w:pPr>
       <w:bookmarkStart w:id="7" w:name="_Toc498032080"/>
+      <w:proofErr w:type="spellStart"/>
       <w:r>
         <w:rPr>
           <w:rFonts w:ascii="Tahoma" w:hAnsi="Tahoma" w:cs="Tahoma"/>
@@ -2522,6 +2531,7 @@
         <w:t>n</w:t>
       </w:r>
       <w:bookmarkEnd w:id="7"/>
+      <w:proofErr w:type="spellEnd"/>
     </w:p>
     <w:p>
       <w:pPr>
@@ -2569,7 +2579,7 @@
     </w:p>
     <w:p>
       <w:pPr>
-        <w:pStyle w:val="ListParagraph"/>
+        <w:pStyle w:val="Lijstalinea"/>
         <w:numPr>
           <w:ilvl w:val="0"/>
           <w:numId w:val="10"/>
@@ -2581,17 +2591,35 @@
           <w:lang w:val="nl-BE"/>
         </w:rPr>
       </w:pPr>
-      <w:r>
-        <w:rPr>
-          <w:rFonts w:ascii="Arial" w:hAnsi="Arial" w:cs="Arial"/>
-          <w:lang w:val="nl-BE"/>
-        </w:rPr>
-        <w:t>Heap Size</w:t>
-      </w:r>
-    </w:p>
-    <w:p>
-      <w:pPr>
-        <w:pStyle w:val="ListParagraph"/>
+      <w:proofErr w:type="spellStart"/>
+      <w:r>
+        <w:rPr>
+          <w:rFonts w:ascii="Arial" w:hAnsi="Arial" w:cs="Arial"/>
+          <w:lang w:val="nl-BE"/>
+        </w:rPr>
+        <w:t>Heap</w:t>
+      </w:r>
+      <w:proofErr w:type="spellEnd"/>
+      <w:r>
+        <w:rPr>
+          <w:rFonts w:ascii="Arial" w:hAnsi="Arial" w:cs="Arial"/>
+          <w:lang w:val="nl-BE"/>
+        </w:rPr>
+        <w:t xml:space="preserve"> </w:t>
+      </w:r>
+      <w:proofErr w:type="spellStart"/>
+      <w:r>
+        <w:rPr>
+          <w:rFonts w:ascii="Arial" w:hAnsi="Arial" w:cs="Arial"/>
+          <w:lang w:val="nl-BE"/>
+        </w:rPr>
+        <w:t>Size</w:t>
+      </w:r>
+      <w:proofErr w:type="spellEnd"/>
+    </w:p>
+    <w:p>
+      <w:pPr>
+        <w:pStyle w:val="Lijstalinea"/>
         <w:numPr>
           <w:ilvl w:val="0"/>
           <w:numId w:val="10"/>
@@ -2634,7 +2662,7 @@
     </w:p>
     <w:p>
       <w:pPr>
-        <w:pStyle w:val="ListParagraph"/>
+        <w:pStyle w:val="Lijstalinea"/>
         <w:numPr>
           <w:ilvl w:val="0"/>
           <w:numId w:val="10"/>
@@ -2650,7 +2678,23 @@
           <w:rFonts w:ascii="Arial" w:hAnsi="Arial" w:cs="Arial"/>
           <w:lang w:val="nl-BE"/>
         </w:rPr>
-        <w:t>CPU cores utilisatie</w:t>
+        <w:t xml:space="preserve">CPU </w:t>
+      </w:r>
+      <w:proofErr w:type="spellStart"/>
+      <w:r>
+        <w:rPr>
+          <w:rFonts w:ascii="Arial" w:hAnsi="Arial" w:cs="Arial"/>
+          <w:lang w:val="nl-BE"/>
+        </w:rPr>
+        <w:t>cores</w:t>
+      </w:r>
+      <w:proofErr w:type="spellEnd"/>
+      <w:r>
+        <w:rPr>
+          <w:rFonts w:ascii="Arial" w:hAnsi="Arial" w:cs="Arial"/>
+          <w:lang w:val="nl-BE"/>
+        </w:rPr>
+        <w:t xml:space="preserve"> utilisatie</w:t>
       </w:r>
       <w:r>
         <w:rPr>
@@ -2698,7 +2742,7 @@
     </w:p>
     <w:p>
       <w:pPr>
-        <w:pStyle w:val="Heading2"/>
+        <w:pStyle w:val="Kop2"/>
         <w:spacing w:before="120" w:after="120" w:line="276" w:lineRule="auto"/>
         <w:rPr>
           <w:rFonts w:ascii="Tahoma" w:hAnsi="Tahoma" w:cs="Tahoma"/>
@@ -2723,6 +2767,7 @@
           <w:lang w:val="nl-BE"/>
         </w:rPr>
       </w:pPr>
+      <w:proofErr w:type="spellStart"/>
       <w:r>
         <w:rPr>
           <w:b/>
@@ -2731,6 +2776,7 @@
         </w:rPr>
         <w:t>JConsole</w:t>
       </w:r>
+      <w:proofErr w:type="spellEnd"/>
     </w:p>
     <w:p>
       <w:pPr>
@@ -2765,19 +2811,35 @@
           <w:rFonts w:ascii="Arial" w:hAnsi="Arial" w:cs="Arial"/>
           <w:lang w:val="nl-BE"/>
         </w:rPr>
-        <w:t xml:space="preserve"> JConsole is uitgerust met een dashboard die doormiddel van grafieken de volgende eigenschappen meegeeft: </w:t>
-      </w:r>
-      <w:r>
-        <w:rPr>
-          <w:rFonts w:ascii="Arial" w:hAnsi="Arial" w:cs="Arial"/>
-          <w:lang w:val="nl-BE"/>
-        </w:rPr>
         <w:t xml:space="preserve"> </w:t>
       </w:r>
-    </w:p>
-    <w:p>
-      <w:pPr>
-        <w:pStyle w:val="ListParagraph"/>
+      <w:proofErr w:type="spellStart"/>
+      <w:r>
+        <w:rPr>
+          <w:rFonts w:ascii="Arial" w:hAnsi="Arial" w:cs="Arial"/>
+          <w:lang w:val="nl-BE"/>
+        </w:rPr>
+        <w:t>JConsole</w:t>
+      </w:r>
+      <w:proofErr w:type="spellEnd"/>
+      <w:r>
+        <w:rPr>
+          <w:rFonts w:ascii="Arial" w:hAnsi="Arial" w:cs="Arial"/>
+          <w:lang w:val="nl-BE"/>
+        </w:rPr>
+        <w:t xml:space="preserve"> is uitgerust met een dashboard die doormiddel van grafieken de volgende eigenschappen meegeeft: </w:t>
+      </w:r>
+      <w:r>
+        <w:rPr>
+          <w:rFonts w:ascii="Arial" w:hAnsi="Arial" w:cs="Arial"/>
+          <w:lang w:val="nl-BE"/>
+        </w:rPr>
+        <w:t xml:space="preserve"> </w:t>
+      </w:r>
+    </w:p>
+    <w:p>
+      <w:pPr>
+        <w:pStyle w:val="Lijstalinea"/>
         <w:numPr>
           <w:ilvl w:val="0"/>
           <w:numId w:val="10"/>
@@ -2801,7 +2863,55 @@
           <w:rFonts w:ascii="Arial" w:hAnsi="Arial" w:cs="Arial"/>
           <w:lang w:val="nl-BE"/>
         </w:rPr>
-        <w:t xml:space="preserve"> weergaven over de total heap size ruimte</w:t>
+        <w:t xml:space="preserve"> weergaven over de </w:t>
+      </w:r>
+      <w:proofErr w:type="spellStart"/>
+      <w:r>
+        <w:rPr>
+          <w:rFonts w:ascii="Arial" w:hAnsi="Arial" w:cs="Arial"/>
+          <w:lang w:val="nl-BE"/>
+        </w:rPr>
+        <w:t>total</w:t>
+      </w:r>
+      <w:proofErr w:type="spellEnd"/>
+      <w:r>
+        <w:rPr>
+          <w:rFonts w:ascii="Arial" w:hAnsi="Arial" w:cs="Arial"/>
+          <w:lang w:val="nl-BE"/>
+        </w:rPr>
+        <w:t xml:space="preserve"> </w:t>
+      </w:r>
+      <w:proofErr w:type="spellStart"/>
+      <w:r>
+        <w:rPr>
+          <w:rFonts w:ascii="Arial" w:hAnsi="Arial" w:cs="Arial"/>
+          <w:lang w:val="nl-BE"/>
+        </w:rPr>
+        <w:t>heap</w:t>
+      </w:r>
+      <w:proofErr w:type="spellEnd"/>
+      <w:r>
+        <w:rPr>
+          <w:rFonts w:ascii="Arial" w:hAnsi="Arial" w:cs="Arial"/>
+          <w:lang w:val="nl-BE"/>
+        </w:rPr>
+        <w:t xml:space="preserve"> </w:t>
+      </w:r>
+      <w:proofErr w:type="spellStart"/>
+      <w:r>
+        <w:rPr>
+          <w:rFonts w:ascii="Arial" w:hAnsi="Arial" w:cs="Arial"/>
+          <w:lang w:val="nl-BE"/>
+        </w:rPr>
+        <w:t>size</w:t>
+      </w:r>
+      <w:proofErr w:type="spellEnd"/>
+      <w:r>
+        <w:rPr>
+          <w:rFonts w:ascii="Arial" w:hAnsi="Arial" w:cs="Arial"/>
+          <w:lang w:val="nl-BE"/>
+        </w:rPr>
+        <w:t xml:space="preserve"> ruimte</w:t>
       </w:r>
       <w:r>
         <w:rPr>
@@ -2848,7 +2958,7 @@
     </w:p>
     <w:p>
       <w:pPr>
-        <w:pStyle w:val="ListParagraph"/>
+        <w:pStyle w:val="Lijstalinea"/>
         <w:numPr>
           <w:ilvl w:val="0"/>
           <w:numId w:val="10"/>
@@ -2865,12 +2975,28 @@
           <w:rFonts w:ascii="Arial" w:hAnsi="Arial" w:cs="Arial"/>
           <w:lang w:val="nl-BE"/>
         </w:rPr>
-        <w:t xml:space="preserve">Toont het aantal threads die het programma in beslag neemt. </w:t>
-      </w:r>
-    </w:p>
-    <w:p>
-      <w:pPr>
-        <w:pStyle w:val="ListParagraph"/>
+        <w:t xml:space="preserve">Toont het aantal </w:t>
+      </w:r>
+      <w:proofErr w:type="spellStart"/>
+      <w:r>
+        <w:rPr>
+          <w:rFonts w:ascii="Arial" w:hAnsi="Arial" w:cs="Arial"/>
+          <w:lang w:val="nl-BE"/>
+        </w:rPr>
+        <w:t>threads</w:t>
+      </w:r>
+      <w:proofErr w:type="spellEnd"/>
+      <w:r>
+        <w:rPr>
+          <w:rFonts w:ascii="Arial" w:hAnsi="Arial" w:cs="Arial"/>
+          <w:lang w:val="nl-BE"/>
+        </w:rPr>
+        <w:t xml:space="preserve"> die het programma in beslag neemt. </w:t>
+      </w:r>
+    </w:p>
+    <w:p>
+      <w:pPr>
+        <w:pStyle w:val="Lijstalinea"/>
         <w:numPr>
           <w:ilvl w:val="0"/>
           <w:numId w:val="10"/>
@@ -2912,6 +3038,7 @@
           <w:lang w:val="nl-BE"/>
         </w:rPr>
       </w:pPr>
+      <w:proofErr w:type="spellStart"/>
       <w:r>
         <w:rPr>
           <w:b/>
@@ -2920,20 +3047,30 @@
         </w:rPr>
         <w:t>YourKit</w:t>
       </w:r>
-    </w:p>
-    <w:p>
-      <w:pPr>
-        <w:rPr>
-          <w:rFonts w:ascii="Arial" w:hAnsi="Arial" w:cs="Arial"/>
-          <w:lang w:val="nl-BE"/>
-        </w:rPr>
-      </w:pPr>
-      <w:r>
-        <w:rPr>
-          <w:rFonts w:ascii="Arial" w:hAnsi="Arial" w:cs="Arial"/>
-          <w:lang w:val="nl-BE"/>
-        </w:rPr>
-        <w:t>YourKit biedt ons de mogelijk om te kijken hoe</w:t>
+      <w:proofErr w:type="spellEnd"/>
+    </w:p>
+    <w:p>
+      <w:pPr>
+        <w:rPr>
+          <w:rFonts w:ascii="Arial" w:hAnsi="Arial" w:cs="Arial"/>
+          <w:lang w:val="nl-BE"/>
+        </w:rPr>
+      </w:pPr>
+      <w:proofErr w:type="spellStart"/>
+      <w:r>
+        <w:rPr>
+          <w:rFonts w:ascii="Arial" w:hAnsi="Arial" w:cs="Arial"/>
+          <w:lang w:val="nl-BE"/>
+        </w:rPr>
+        <w:t>YourKit</w:t>
+      </w:r>
+      <w:proofErr w:type="spellEnd"/>
+      <w:r>
+        <w:rPr>
+          <w:rFonts w:ascii="Arial" w:hAnsi="Arial" w:cs="Arial"/>
+          <w:lang w:val="nl-BE"/>
+        </w:rPr>
+        <w:t xml:space="preserve"> biedt ons de mogelijk om te kijken hoe</w:t>
       </w:r>
       <w:r>
         <w:rPr>
@@ -3017,7 +3154,47 @@
           <w:rFonts w:ascii="Arial" w:hAnsi="Arial" w:cs="Arial"/>
           <w:lang w:val="nl-BE"/>
         </w:rPr>
-        <w:t xml:space="preserve"> version van YourKit samen met Intelli</w:t>
+        <w:t xml:space="preserve"> </w:t>
+      </w:r>
+      <w:proofErr w:type="spellStart"/>
+      <w:r>
+        <w:rPr>
+          <w:rFonts w:ascii="Arial" w:hAnsi="Arial" w:cs="Arial"/>
+          <w:lang w:val="nl-BE"/>
+        </w:rPr>
+        <w:t>version</w:t>
+      </w:r>
+      <w:proofErr w:type="spellEnd"/>
+      <w:r>
+        <w:rPr>
+          <w:rFonts w:ascii="Arial" w:hAnsi="Arial" w:cs="Arial"/>
+          <w:lang w:val="nl-BE"/>
+        </w:rPr>
+        <w:t xml:space="preserve"> van </w:t>
+      </w:r>
+      <w:proofErr w:type="spellStart"/>
+      <w:r>
+        <w:rPr>
+          <w:rFonts w:ascii="Arial" w:hAnsi="Arial" w:cs="Arial"/>
+          <w:lang w:val="nl-BE"/>
+        </w:rPr>
+        <w:t>YourKit</w:t>
+      </w:r>
+      <w:proofErr w:type="spellEnd"/>
+      <w:r>
+        <w:rPr>
+          <w:rFonts w:ascii="Arial" w:hAnsi="Arial" w:cs="Arial"/>
+          <w:lang w:val="nl-BE"/>
+        </w:rPr>
+        <w:t xml:space="preserve"> samen met </w:t>
+      </w:r>
+      <w:proofErr w:type="spellStart"/>
+      <w:r>
+        <w:rPr>
+          <w:rFonts w:ascii="Arial" w:hAnsi="Arial" w:cs="Arial"/>
+          <w:lang w:val="nl-BE"/>
+        </w:rPr>
+        <w:t>Intelli</w:t>
       </w:r>
       <w:r>
         <w:rPr>
@@ -3026,6 +3203,7 @@
         </w:rPr>
         <w:t>J</w:t>
       </w:r>
+      <w:proofErr w:type="spellEnd"/>
       <w:r>
         <w:rPr>
           <w:rFonts w:ascii="Arial" w:hAnsi="Arial" w:cs="Arial"/>
@@ -3042,6 +3220,7 @@
           <w:lang w:val="nl-BE"/>
         </w:rPr>
       </w:pPr>
+      <w:proofErr w:type="spellStart"/>
       <w:r>
         <w:rPr>
           <w:b/>
@@ -3050,14 +3229,16 @@
         </w:rPr>
         <w:t>JProfiler</w:t>
       </w:r>
-    </w:p>
-    <w:p>
-      <w:pPr>
-        <w:rPr>
-          <w:rFonts w:ascii="Arial" w:hAnsi="Arial" w:cs="Arial"/>
-          <w:lang w:val="nl-BE"/>
-        </w:rPr>
-      </w:pPr>
+      <w:proofErr w:type="spellEnd"/>
+    </w:p>
+    <w:p>
+      <w:pPr>
+        <w:rPr>
+          <w:rFonts w:ascii="Arial" w:hAnsi="Arial" w:cs="Arial"/>
+          <w:lang w:val="nl-BE"/>
+        </w:rPr>
+      </w:pPr>
+      <w:proofErr w:type="spellStart"/>
       <w:r>
         <w:rPr>
           <w:rFonts w:ascii="Arial" w:hAnsi="Arial" w:cs="Arial"/>
@@ -3065,12 +3246,77 @@
         </w:rPr>
         <w:t>JProfiler</w:t>
       </w:r>
-      <w:r>
-        <w:rPr>
-          <w:rFonts w:ascii="Arial" w:hAnsi="Arial" w:cs="Arial"/>
-          <w:lang w:val="nl-BE"/>
-        </w:rPr>
-        <w:t xml:space="preserve"> toont meer detail over de garbage collection die moet gebeuren. Hierbij toont JProfiler zelfs wat voor soort objecten zich in de Heap bevinden. Dit kan handig zijn om referenties naar</w:t>
+      <w:proofErr w:type="spellEnd"/>
+      <w:r>
+        <w:rPr>
+          <w:rFonts w:ascii="Arial" w:hAnsi="Arial" w:cs="Arial"/>
+          <w:lang w:val="nl-BE"/>
+        </w:rPr>
+        <w:t xml:space="preserve"> toont meer detail over de </w:t>
+      </w:r>
+      <w:proofErr w:type="spellStart"/>
+      <w:r>
+        <w:rPr>
+          <w:rFonts w:ascii="Arial" w:hAnsi="Arial" w:cs="Arial"/>
+          <w:lang w:val="nl-BE"/>
+        </w:rPr>
+        <w:t>garbage</w:t>
+      </w:r>
+      <w:proofErr w:type="spellEnd"/>
+      <w:r>
+        <w:rPr>
+          <w:rFonts w:ascii="Arial" w:hAnsi="Arial" w:cs="Arial"/>
+          <w:lang w:val="nl-BE"/>
+        </w:rPr>
+        <w:t xml:space="preserve"> </w:t>
+      </w:r>
+      <w:proofErr w:type="spellStart"/>
+      <w:r>
+        <w:rPr>
+          <w:rFonts w:ascii="Arial" w:hAnsi="Arial" w:cs="Arial"/>
+          <w:lang w:val="nl-BE"/>
+        </w:rPr>
+        <w:t>collection</w:t>
+      </w:r>
+      <w:proofErr w:type="spellEnd"/>
+      <w:r>
+        <w:rPr>
+          <w:rFonts w:ascii="Arial" w:hAnsi="Arial" w:cs="Arial"/>
+          <w:lang w:val="nl-BE"/>
+        </w:rPr>
+        <w:t xml:space="preserve"> die moet gebeuren. Hierbij toont </w:t>
+      </w:r>
+      <w:proofErr w:type="spellStart"/>
+      <w:r>
+        <w:rPr>
+          <w:rFonts w:ascii="Arial" w:hAnsi="Arial" w:cs="Arial"/>
+          <w:lang w:val="nl-BE"/>
+        </w:rPr>
+        <w:t>JProfiler</w:t>
+      </w:r>
+      <w:proofErr w:type="spellEnd"/>
+      <w:r>
+        <w:rPr>
+          <w:rFonts w:ascii="Arial" w:hAnsi="Arial" w:cs="Arial"/>
+          <w:lang w:val="nl-BE"/>
+        </w:rPr>
+        <w:t xml:space="preserve"> zelfs wat voor soort objecten zich in de </w:t>
+      </w:r>
+      <w:proofErr w:type="spellStart"/>
+      <w:r>
+        <w:rPr>
+          <w:rFonts w:ascii="Arial" w:hAnsi="Arial" w:cs="Arial"/>
+          <w:lang w:val="nl-BE"/>
+        </w:rPr>
+        <w:t>Heap</w:t>
+      </w:r>
+      <w:proofErr w:type="spellEnd"/>
+      <w:r>
+        <w:rPr>
+          <w:rFonts w:ascii="Arial" w:hAnsi="Arial" w:cs="Arial"/>
+          <w:lang w:val="nl-BE"/>
+        </w:rPr>
+        <w:t xml:space="preserve"> bevinden. Dit kan handig zijn om referenties naar</w:t>
       </w:r>
       <w:r>
         <w:rPr>
@@ -3098,57 +3344,91 @@
           <w:rFonts w:ascii="Arial" w:hAnsi="Arial" w:cs="Arial"/>
           <w:lang w:val="nl-BE"/>
         </w:rPr>
-        <w:t>middel van het nemen van een snapshot is het ook mogelijk om een algemeen overzicht te krijgen van de Heap.</w:t>
-      </w:r>
-    </w:p>
-    <w:p>
-      <w:pPr>
-        <w:rPr>
-          <w:rFonts w:ascii="Arial" w:hAnsi="Arial" w:cs="Arial"/>
-          <w:lang w:val="nl-BE"/>
-        </w:rPr>
-      </w:pPr>
-    </w:p>
-    <w:p>
-      <w:pPr>
-        <w:rPr>
-          <w:rFonts w:ascii="Arial" w:hAnsi="Arial" w:cs="Arial"/>
-          <w:lang w:val="nl-BE"/>
-        </w:rPr>
-      </w:pPr>
-    </w:p>
-    <w:p>
-      <w:pPr>
-        <w:pStyle w:val="Heading1"/>
+        <w:t xml:space="preserve">middel van het nemen van een snapshot is het ook mogelijk om een algemeen overzicht te krijgen van de </w:t>
+      </w:r>
+      <w:proofErr w:type="spellStart"/>
+      <w:r>
+        <w:rPr>
+          <w:rFonts w:ascii="Arial" w:hAnsi="Arial" w:cs="Arial"/>
+          <w:lang w:val="nl-BE"/>
+        </w:rPr>
+        <w:t>Heap</w:t>
+      </w:r>
+      <w:proofErr w:type="spellEnd"/>
+      <w:r>
+        <w:rPr>
+          <w:rFonts w:ascii="Arial" w:hAnsi="Arial" w:cs="Arial"/>
+          <w:lang w:val="nl-BE"/>
+        </w:rPr>
+        <w:t>.</w:t>
+      </w:r>
+    </w:p>
+    <w:p>
+      <w:pPr>
+        <w:rPr>
+          <w:rFonts w:ascii="Arial" w:hAnsi="Arial" w:cs="Arial"/>
+          <w:lang w:val="nl-BE"/>
+        </w:rPr>
+      </w:pPr>
+    </w:p>
+    <w:p>
+      <w:pPr>
+        <w:rPr>
+          <w:rFonts w:ascii="Arial" w:hAnsi="Arial" w:cs="Arial"/>
+          <w:lang w:val="nl-BE"/>
+        </w:rPr>
+      </w:pPr>
+    </w:p>
+    <w:p>
+      <w:pPr>
+        <w:pStyle w:val="Kop1"/>
         <w:rPr>
           <w:rFonts w:ascii="Tahoma" w:hAnsi="Tahoma" w:cs="Tahoma"/>
         </w:rPr>
       </w:pPr>
       <w:bookmarkStart w:id="9" w:name="_Toc498032082"/>
+      <w:proofErr w:type="spellStart"/>
       <w:r>
         <w:rPr>
           <w:rFonts w:ascii="Tahoma" w:hAnsi="Tahoma" w:cs="Tahoma"/>
         </w:rPr>
         <w:lastRenderedPageBreak/>
-        <w:t xml:space="preserve">Oplossingsmethode </w:t>
-      </w:r>
+        <w:t>Oplossingsmethode</w:t>
+      </w:r>
+      <w:proofErr w:type="spellEnd"/>
       <w:r>
         <w:rPr>
           <w:rFonts w:ascii="Tahoma" w:hAnsi="Tahoma" w:cs="Tahoma"/>
         </w:rPr>
+        <w:t xml:space="preserve"> </w:t>
+      </w:r>
+      <w:r>
+        <w:rPr>
+          <w:rFonts w:ascii="Tahoma" w:hAnsi="Tahoma" w:cs="Tahoma"/>
+        </w:rPr>
         <w:t>Game Of Life</w:t>
       </w:r>
       <w:bookmarkEnd w:id="9"/>
     </w:p>
     <w:p>
       <w:pPr>
-        <w:pStyle w:val="Heading2"/>
+        <w:pStyle w:val="Kop2"/>
       </w:pPr>
       <w:bookmarkStart w:id="10" w:name="_Toc498032083"/>
-      <w:r>
-        <w:t>Referentie Algoritme</w:t>
+      <w:proofErr w:type="spellStart"/>
+      <w:r>
+        <w:t>Referentie</w:t>
+      </w:r>
+      <w:proofErr w:type="spellEnd"/>
+      <w:r>
+        <w:t xml:space="preserve"> </w:t>
+      </w:r>
+      <w:proofErr w:type="spellStart"/>
+      <w:r>
+        <w:t>Algoritme</w:t>
       </w:r>
       <w:bookmarkEnd w:id="10"/>
+      <w:proofErr w:type="spellEnd"/>
     </w:p>
     <w:p>
       <w:pPr>
@@ -3437,17 +3717,22 @@
     </w:p>
     <w:p>
       <w:pPr>
-        <w:pStyle w:val="Heading2"/>
+        <w:pStyle w:val="Kop2"/>
       </w:pPr>
       <w:bookmarkStart w:id="11" w:name="_Toc498032084"/>
       <w:r>
-        <w:t>Performance Optimalisatie</w:t>
+        <w:t xml:space="preserve">Performance </w:t>
+      </w:r>
+      <w:proofErr w:type="spellStart"/>
+      <w:r>
+        <w:t>Optimalisatie</w:t>
       </w:r>
       <w:bookmarkEnd w:id="11"/>
-    </w:p>
-    <w:p>
-      <w:pPr>
-        <w:pStyle w:val="Heading3"/>
+      <w:proofErr w:type="spellEnd"/>
+    </w:p>
+    <w:p>
+      <w:pPr>
+        <w:pStyle w:val="Kop3"/>
       </w:pPr>
       <w:bookmarkStart w:id="12" w:name="_Toc498032085"/>
       <w:r>
@@ -3647,16 +3932,44 @@
           <w:szCs w:val="24"/>
           <w:lang w:val="nl-BE"/>
         </w:rPr>
-        <w:t xml:space="preserve"> C</w:t>
-      </w:r>
-      <w:r>
-        <w:rPr>
-          <w:sz w:val="24"/>
-          <w:szCs w:val="24"/>
-          <w:lang w:val="nl-BE"/>
-        </w:rPr>
-        <w:t>ell een object op de heap</w:t>
-      </w:r>
+        <w:t xml:space="preserve"> </w:t>
+      </w:r>
+      <w:proofErr w:type="spellStart"/>
+      <w:r>
+        <w:rPr>
+          <w:sz w:val="24"/>
+          <w:szCs w:val="24"/>
+          <w:lang w:val="nl-BE"/>
+        </w:rPr>
+        <w:t>C</w:t>
+      </w:r>
+      <w:r>
+        <w:rPr>
+          <w:sz w:val="24"/>
+          <w:szCs w:val="24"/>
+          <w:lang w:val="nl-BE"/>
+        </w:rPr>
+        <w:t>ell</w:t>
+      </w:r>
+      <w:proofErr w:type="spellEnd"/>
+      <w:r>
+        <w:rPr>
+          <w:sz w:val="24"/>
+          <w:szCs w:val="24"/>
+          <w:lang w:val="nl-BE"/>
+        </w:rPr>
+        <w:t xml:space="preserve"> een object op de </w:t>
+      </w:r>
+      <w:proofErr w:type="spellStart"/>
+      <w:r>
+        <w:rPr>
+          <w:sz w:val="24"/>
+          <w:szCs w:val="24"/>
+          <w:lang w:val="nl-BE"/>
+        </w:rPr>
+        <w:t>heap</w:t>
+      </w:r>
+      <w:proofErr w:type="spellEnd"/>
       <w:r>
         <w:rPr>
           <w:sz w:val="24"/>
@@ -3712,7 +4025,61 @@
           <w:szCs w:val="24"/>
           <w:lang w:val="nl-BE"/>
         </w:rPr>
-        <w:t xml:space="preserve"> blijft constant en dit is een gevolg van de Garbage Collection. Garbage collection gaat </w:t>
+        <w:t xml:space="preserve"> blijft constant en dit is een gevolg van de </w:t>
+      </w:r>
+      <w:proofErr w:type="spellStart"/>
+      <w:r>
+        <w:rPr>
+          <w:sz w:val="24"/>
+          <w:szCs w:val="24"/>
+          <w:lang w:val="nl-BE"/>
+        </w:rPr>
+        <w:t>Garbage</w:t>
+      </w:r>
+      <w:proofErr w:type="spellEnd"/>
+      <w:r>
+        <w:rPr>
+          <w:sz w:val="24"/>
+          <w:szCs w:val="24"/>
+          <w:lang w:val="nl-BE"/>
+        </w:rPr>
+        <w:t xml:space="preserve"> Collection. </w:t>
+      </w:r>
+      <w:proofErr w:type="spellStart"/>
+      <w:r>
+        <w:rPr>
+          <w:sz w:val="24"/>
+          <w:szCs w:val="24"/>
+          <w:lang w:val="nl-BE"/>
+        </w:rPr>
+        <w:t>Garbage</w:t>
+      </w:r>
+      <w:proofErr w:type="spellEnd"/>
+      <w:r>
+        <w:rPr>
+          <w:sz w:val="24"/>
+          <w:szCs w:val="24"/>
+          <w:lang w:val="nl-BE"/>
+        </w:rPr>
+        <w:t xml:space="preserve"> </w:t>
+      </w:r>
+      <w:proofErr w:type="spellStart"/>
+      <w:r>
+        <w:rPr>
+          <w:sz w:val="24"/>
+          <w:szCs w:val="24"/>
+          <w:lang w:val="nl-BE"/>
+        </w:rPr>
+        <w:t>collection</w:t>
+      </w:r>
+      <w:proofErr w:type="spellEnd"/>
+      <w:r>
+        <w:rPr>
+          <w:sz w:val="24"/>
+          <w:szCs w:val="24"/>
+          <w:lang w:val="nl-BE"/>
+        </w:rPr>
+        <w:t xml:space="preserve"> gaat </w:t>
       </w:r>
       <w:r>
         <w:rPr>
@@ -3728,7 +4095,25 @@
           <w:szCs w:val="24"/>
           <w:lang w:val="nl-BE"/>
         </w:rPr>
-        <w:t xml:space="preserve"> door de heap en verwijdert ongeb</w:t>
+        <w:t xml:space="preserve"> door de </w:t>
+      </w:r>
+      <w:proofErr w:type="spellStart"/>
+      <w:r>
+        <w:rPr>
+          <w:sz w:val="24"/>
+          <w:szCs w:val="24"/>
+          <w:lang w:val="nl-BE"/>
+        </w:rPr>
+        <w:t>heap</w:t>
+      </w:r>
+      <w:proofErr w:type="spellEnd"/>
+      <w:r>
+        <w:rPr>
+          <w:sz w:val="24"/>
+          <w:szCs w:val="24"/>
+          <w:lang w:val="nl-BE"/>
+        </w:rPr>
+        <w:t xml:space="preserve"> en verwijdert ongeb</w:t>
       </w:r>
       <w:r>
         <w:rPr>
@@ -3760,7 +4145,25 @@
           <w:szCs w:val="24"/>
           <w:lang w:val="nl-BE"/>
         </w:rPr>
-        <w:t xml:space="preserve"> geen Garbage C</w:t>
+        <w:t xml:space="preserve"> geen </w:t>
+      </w:r>
+      <w:proofErr w:type="spellStart"/>
+      <w:r>
+        <w:rPr>
+          <w:sz w:val="24"/>
+          <w:szCs w:val="24"/>
+          <w:lang w:val="nl-BE"/>
+        </w:rPr>
+        <w:t>Garbage</w:t>
+      </w:r>
+      <w:proofErr w:type="spellEnd"/>
+      <w:r>
+        <w:rPr>
+          <w:sz w:val="24"/>
+          <w:szCs w:val="24"/>
+          <w:lang w:val="nl-BE"/>
+        </w:rPr>
+        <w:t xml:space="preserve"> C</w:t>
       </w:r>
       <w:r>
         <w:rPr>
@@ -3800,7 +4203,16 @@
           <w:szCs w:val="24"/>
           <w:lang w:val="nl-BE"/>
         </w:rPr>
-        <w:t>Out of Memory E</w:t>
+        <w:t xml:space="preserve">Out of Memory </w:t>
+      </w:r>
+      <w:proofErr w:type="spellStart"/>
+      <w:r>
+        <w:rPr>
+          <w:sz w:val="24"/>
+          <w:szCs w:val="24"/>
+          <w:lang w:val="nl-BE"/>
+        </w:rPr>
+        <w:t>E</w:t>
       </w:r>
       <w:r>
         <w:rPr>
@@ -3810,6 +4222,7 @@
         </w:rPr>
         <w:t>xception</w:t>
       </w:r>
+      <w:proofErr w:type="spellEnd"/>
       <w:r>
         <w:rPr>
           <w:sz w:val="24"/>
@@ -3857,7 +4270,25 @@
           <w:szCs w:val="24"/>
           <w:lang w:val="nl-BE"/>
         </w:rPr>
-        <w:t xml:space="preserve"> memory leak in de applicatie.</w:t>
+        <w:t xml:space="preserve"> memory </w:t>
+      </w:r>
+      <w:proofErr w:type="spellStart"/>
+      <w:r>
+        <w:rPr>
+          <w:sz w:val="24"/>
+          <w:szCs w:val="24"/>
+          <w:lang w:val="nl-BE"/>
+        </w:rPr>
+        <w:t>leak</w:t>
+      </w:r>
+      <w:proofErr w:type="spellEnd"/>
+      <w:r>
+        <w:rPr>
+          <w:sz w:val="24"/>
+          <w:szCs w:val="24"/>
+          <w:lang w:val="nl-BE"/>
+        </w:rPr>
+        <w:t xml:space="preserve"> in de applicatie.</w:t>
       </w:r>
       <w:r>
         <w:rPr>
@@ -3874,16 +4305,36 @@
           <w:lang w:val="nl-BE"/>
         </w:rPr>
         <w:br/>
-        <w:t>De Eden space gaat nooit tot 100% want er zijn niet veel objecten die aangemaakt worden en de garbage collection werkt om de zoveel se</w:t>
-      </w:r>
-      <w:r>
-        <w:rPr>
-          <w:sz w:val="24"/>
-          <w:szCs w:val="24"/>
-          <w:lang w:val="nl-BE"/>
-        </w:rPr>
-        <w:t>conden. In de Survivor space zitten er zeer weinig objecten en</w:t>
-      </w:r>
+        <w:t xml:space="preserve">De Eden </w:t>
+      </w:r>
+      <w:proofErr w:type="spellStart"/>
+      <w:r>
+        <w:rPr>
+          <w:sz w:val="24"/>
+          <w:szCs w:val="24"/>
+          <w:lang w:val="nl-BE"/>
+        </w:rPr>
+        <w:t>space</w:t>
+      </w:r>
+      <w:proofErr w:type="spellEnd"/>
+      <w:r>
+        <w:rPr>
+          <w:sz w:val="24"/>
+          <w:szCs w:val="24"/>
+          <w:lang w:val="nl-BE"/>
+        </w:rPr>
+        <w:t xml:space="preserve"> gaat nooit tot 100% want er zijn niet veel objecten die aangemaakt worden en de </w:t>
+      </w:r>
+      <w:proofErr w:type="spellStart"/>
+      <w:r>
+        <w:rPr>
+          <w:sz w:val="24"/>
+          <w:szCs w:val="24"/>
+          <w:lang w:val="nl-BE"/>
+        </w:rPr>
+        <w:t>garbage</w:t>
+      </w:r>
+      <w:proofErr w:type="spellEnd"/>
       <w:r>
         <w:rPr>
           <w:sz w:val="24"/>
@@ -3892,6 +4343,76 @@
         </w:rPr>
         <w:t xml:space="preserve"> </w:t>
       </w:r>
+      <w:proofErr w:type="spellStart"/>
+      <w:r>
+        <w:rPr>
+          <w:sz w:val="24"/>
+          <w:szCs w:val="24"/>
+          <w:lang w:val="nl-BE"/>
+        </w:rPr>
+        <w:t>collection</w:t>
+      </w:r>
+      <w:proofErr w:type="spellEnd"/>
+      <w:r>
+        <w:rPr>
+          <w:sz w:val="24"/>
+          <w:szCs w:val="24"/>
+          <w:lang w:val="nl-BE"/>
+        </w:rPr>
+        <w:t xml:space="preserve"> werkt om de zoveel se</w:t>
+      </w:r>
+      <w:r>
+        <w:rPr>
+          <w:sz w:val="24"/>
+          <w:szCs w:val="24"/>
+          <w:lang w:val="nl-BE"/>
+        </w:rPr>
+        <w:t xml:space="preserve">conden. In de </w:t>
+      </w:r>
+      <w:proofErr w:type="spellStart"/>
+      <w:r>
+        <w:rPr>
+          <w:sz w:val="24"/>
+          <w:szCs w:val="24"/>
+          <w:lang w:val="nl-BE"/>
+        </w:rPr>
+        <w:t>Survivor</w:t>
+      </w:r>
+      <w:proofErr w:type="spellEnd"/>
+      <w:r>
+        <w:rPr>
+          <w:sz w:val="24"/>
+          <w:szCs w:val="24"/>
+          <w:lang w:val="nl-BE"/>
+        </w:rPr>
+        <w:t xml:space="preserve"> </w:t>
+      </w:r>
+      <w:proofErr w:type="spellStart"/>
+      <w:r>
+        <w:rPr>
+          <w:sz w:val="24"/>
+          <w:szCs w:val="24"/>
+          <w:lang w:val="nl-BE"/>
+        </w:rPr>
+        <w:t>space</w:t>
+      </w:r>
+      <w:proofErr w:type="spellEnd"/>
+      <w:r>
+        <w:rPr>
+          <w:sz w:val="24"/>
+          <w:szCs w:val="24"/>
+          <w:lang w:val="nl-BE"/>
+        </w:rPr>
+        <w:t xml:space="preserve"> zitten er zeer weinig objecten en</w:t>
+      </w:r>
+      <w:r>
+        <w:rPr>
+          <w:sz w:val="24"/>
+          <w:szCs w:val="24"/>
+          <w:lang w:val="nl-BE"/>
+        </w:rPr>
+        <w:t xml:space="preserve"> </w:t>
+      </w:r>
       <w:r>
         <w:rPr>
           <w:sz w:val="24"/>
@@ -3900,13 +4421,23 @@
         </w:rPr>
         <w:t xml:space="preserve">de </w:t>
       </w:r>
-      <w:r>
-        <w:rPr>
-          <w:sz w:val="24"/>
-          <w:szCs w:val="24"/>
-          <w:lang w:val="nl-BE"/>
-        </w:rPr>
-        <w:t>Tenured Gen blijft zeer laag en constant.</w:t>
+      <w:proofErr w:type="spellStart"/>
+      <w:r>
+        <w:rPr>
+          <w:sz w:val="24"/>
+          <w:szCs w:val="24"/>
+          <w:lang w:val="nl-BE"/>
+        </w:rPr>
+        <w:t>Tenured</w:t>
+      </w:r>
+      <w:proofErr w:type="spellEnd"/>
+      <w:r>
+        <w:rPr>
+          <w:sz w:val="24"/>
+          <w:szCs w:val="24"/>
+          <w:lang w:val="nl-BE"/>
+        </w:rPr>
+        <w:t xml:space="preserve"> Gen blijft zeer laag en constant.</w:t>
       </w:r>
     </w:p>
     <w:p>
@@ -4030,12 +4561,13 @@
     </w:p>
     <w:p>
       <w:pPr>
-        <w:pStyle w:val="Heading3"/>
+        <w:pStyle w:val="Kop3"/>
         <w:rPr>
           <w:lang w:val="nl-BE"/>
         </w:rPr>
       </w:pPr>
       <w:bookmarkStart w:id="13" w:name="_Toc498032086"/>
+      <w:proofErr w:type="spellStart"/>
       <w:r>
         <w:rPr>
           <w:lang w:val="nl-BE"/>
@@ -4043,6 +4575,7 @@
         <w:t>Heap</w:t>
       </w:r>
       <w:bookmarkEnd w:id="13"/>
+      <w:proofErr w:type="spellEnd"/>
     </w:p>
     <w:p>
       <w:pPr>
@@ -4125,13 +4658,29 @@
           <w:rFonts w:ascii="Tahoma" w:hAnsi="Tahoma" w:cs="Tahoma"/>
           <w:lang w:val="nl-BE"/>
         </w:rPr>
-        <w:t>We gaan dieper in de Heap kijken en zien welk objecten veel worden aangemaak</w:t>
-      </w:r>
+        <w:t xml:space="preserve">We gaan dieper in de </w:t>
+      </w:r>
+      <w:proofErr w:type="spellStart"/>
       <w:r>
         <w:rPr>
           <w:rFonts w:ascii="Tahoma" w:hAnsi="Tahoma" w:cs="Tahoma"/>
           <w:lang w:val="nl-BE"/>
         </w:rPr>
+        <w:t>Heap</w:t>
+      </w:r>
+      <w:proofErr w:type="spellEnd"/>
+      <w:r>
+        <w:rPr>
+          <w:rFonts w:ascii="Tahoma" w:hAnsi="Tahoma" w:cs="Tahoma"/>
+          <w:lang w:val="nl-BE"/>
+        </w:rPr>
+        <w:t xml:space="preserve"> kijken en zien welk objecten veel worden aangemaak</w:t>
+      </w:r>
+      <w:r>
+        <w:rPr>
+          <w:rFonts w:ascii="Tahoma" w:hAnsi="Tahoma" w:cs="Tahoma"/>
+          <w:lang w:val="nl-BE"/>
+        </w:rPr>
         <w:t>t.</w:t>
       </w:r>
     </w:p>
@@ -4164,7 +4713,43 @@
           <w:szCs w:val="24"/>
           <w:lang w:val="nl-BE"/>
         </w:rPr>
-        <w:t>jecten zijn van Treemap, Char, S</w:t>
+        <w:t xml:space="preserve">jecten zijn van </w:t>
+      </w:r>
+      <w:proofErr w:type="spellStart"/>
+      <w:r>
+        <w:rPr>
+          <w:sz w:val="24"/>
+          <w:szCs w:val="24"/>
+          <w:lang w:val="nl-BE"/>
+        </w:rPr>
+        <w:t>Treemap</w:t>
+      </w:r>
+      <w:proofErr w:type="spellEnd"/>
+      <w:r>
+        <w:rPr>
+          <w:sz w:val="24"/>
+          <w:szCs w:val="24"/>
+          <w:lang w:val="nl-BE"/>
+        </w:rPr>
+        <w:t xml:space="preserve">, </w:t>
+      </w:r>
+      <w:proofErr w:type="spellStart"/>
+      <w:r>
+        <w:rPr>
+          <w:sz w:val="24"/>
+          <w:szCs w:val="24"/>
+          <w:lang w:val="nl-BE"/>
+        </w:rPr>
+        <w:t>Char</w:t>
+      </w:r>
+      <w:proofErr w:type="spellEnd"/>
+      <w:r>
+        <w:rPr>
+          <w:sz w:val="24"/>
+          <w:szCs w:val="24"/>
+          <w:lang w:val="nl-BE"/>
+        </w:rPr>
+        <w:t>, S</w:t>
       </w:r>
       <w:r>
         <w:rPr>
@@ -4188,7 +4773,25 @@
           <w:szCs w:val="24"/>
           <w:lang w:val="nl-BE"/>
         </w:rPr>
-        <w:t>betekent het niet dat de size ook groot zal zijn. Al</w:t>
+        <w:t xml:space="preserve">betekent het niet dat de </w:t>
+      </w:r>
+      <w:proofErr w:type="spellStart"/>
+      <w:r>
+        <w:rPr>
+          <w:sz w:val="24"/>
+          <w:szCs w:val="24"/>
+          <w:lang w:val="nl-BE"/>
+        </w:rPr>
+        <w:t>size</w:t>
+      </w:r>
+      <w:proofErr w:type="spellEnd"/>
+      <w:r>
+        <w:rPr>
+          <w:sz w:val="24"/>
+          <w:szCs w:val="24"/>
+          <w:lang w:val="nl-BE"/>
+        </w:rPr>
+        <w:t xml:space="preserve"> ook groot zal zijn. Al</w:t>
       </w:r>
       <w:r>
         <w:rPr>
@@ -4253,32 +4856,299 @@
           <w:szCs w:val="24"/>
           <w:lang w:val="nl-BE"/>
         </w:rPr>
-        <w:t>Bij het appenden bij een String wordt er bij elk append een nieuw String object aangemaakt om dit te vermijden kan je gebruik maken van een StringBuilder. Dit zal zorgen dat er minder objecten van String worden aangemaakt.</w:t>
-      </w:r>
-    </w:p>
-    <w:p>
-      <w:pPr>
-        <w:rPr>
-          <w:sz w:val="24"/>
-          <w:szCs w:val="24"/>
-          <w:lang w:val="nl-BE"/>
-        </w:rPr>
-      </w:pPr>
-      <w:r>
-        <w:rPr>
-          <w:sz w:val="24"/>
-          <w:szCs w:val="24"/>
-          <w:lang w:val="nl-BE"/>
-        </w:rPr>
-        <w:t xml:space="preserve">We zien dat er een vermindering is van het aantal String objecten. Dit zal niet zo een groot performantie verschil hebben op ons applicatie omdat de aantal objecten weinig zijn. </w:t>
-      </w:r>
-      <w:r>
-        <w:rPr>
-          <w:sz w:val="24"/>
-          <w:szCs w:val="24"/>
-          <w:lang w:val="nl-BE"/>
-        </w:rPr>
-        <w:t>Maar bij een applicatie waar er meer dan 100.000 appends zijn zal de vermindering in objecten een groot performantie boost geven.</w:t>
+        <w:br w:type="page"/>
+      </w:r>
+    </w:p>
+    <w:p>
+      <w:pPr>
+        <w:rPr>
+          <w:sz w:val="24"/>
+          <w:szCs w:val="24"/>
+          <w:lang w:val="nl-BE"/>
+        </w:rPr>
+      </w:pPr>
+    </w:p>
+    <w:p>
+      <w:pPr>
+        <w:rPr>
+          <w:sz w:val="24"/>
+          <w:szCs w:val="24"/>
+          <w:lang w:val="nl-BE"/>
+        </w:rPr>
+      </w:pPr>
+      <w:r>
+        <w:rPr>
+          <w:noProof/>
+          <w:sz w:val="24"/>
+          <w:szCs w:val="24"/>
+          <w:lang w:val="nl-BE"/>
+        </w:rPr>
+        <w:drawing>
+          <wp:inline distT="0" distB="0" distL="0" distR="0">
+            <wp:extent cx="5524500" cy="971550"/>
+            <wp:effectExtent l="152400" t="152400" r="361950" b="361950"/>
+            <wp:docPr id="21" name="Afbeelding 21"/>
+            <wp:cNvGraphicFramePr>
+              <a:graphicFrameLocks xmlns:a="http://schemas.openxmlformats.org/drawingml/2006/main" noChangeAspect="1"/>
+            </wp:cNvGraphicFramePr>
+            <a:graphic xmlns:a="http://schemas.openxmlformats.org/drawingml/2006/main">
+              <a:graphicData uri="http://schemas.openxmlformats.org/drawingml/2006/picture">
+                <pic:pic xmlns:pic="http://schemas.openxmlformats.org/drawingml/2006/picture">
+                  <pic:nvPicPr>
+                    <pic:cNvPr id="0" name="Picture 6"/>
+                    <pic:cNvPicPr>
+                      <a:picLocks noChangeAspect="1" noChangeArrowheads="1"/>
+                    </pic:cNvPicPr>
+                  </pic:nvPicPr>
+                  <pic:blipFill>
+                    <a:blip r:embed="rId19">
+                      <a:extLst>
+                        <a:ext uri="{28A0092B-C50C-407E-A947-70E740481C1C}">
+                          <a14:useLocalDpi xmlns:a14="http://schemas.microsoft.com/office/drawing/2010/main" val="0"/>
+                        </a:ext>
+                      </a:extLst>
+                    </a:blip>
+                    <a:srcRect/>
+                    <a:stretch>
+                      <a:fillRect/>
+                    </a:stretch>
+                  </pic:blipFill>
+                  <pic:spPr bwMode="auto">
+                    <a:xfrm>
+                      <a:off x="0" y="0"/>
+                      <a:ext cx="5524500" cy="971550"/>
+                    </a:xfrm>
+                    <a:prstGeom prst="rect">
+                      <a:avLst/>
+                    </a:prstGeom>
+                    <a:ln>
+                      <a:noFill/>
+                    </a:ln>
+                    <a:effectLst>
+                      <a:outerShdw blurRad="292100" dist="139700" dir="2700000" algn="tl" rotWithShape="0">
+                        <a:srgbClr val="333333">
+                          <a:alpha val="65000"/>
+                        </a:srgbClr>
+                      </a:outerShdw>
+                    </a:effectLst>
+                  </pic:spPr>
+                </pic:pic>
+              </a:graphicData>
+            </a:graphic>
+          </wp:inline>
+        </w:drawing>
+      </w:r>
+      <w:r>
+        <w:rPr>
+          <w:sz w:val="24"/>
+          <w:szCs w:val="24"/>
+          <w:lang w:val="nl-BE"/>
+        </w:rPr>
+        <w:t xml:space="preserve">Bij het </w:t>
+      </w:r>
+      <w:proofErr w:type="spellStart"/>
+      <w:r>
+        <w:rPr>
+          <w:sz w:val="24"/>
+          <w:szCs w:val="24"/>
+          <w:lang w:val="nl-BE"/>
+        </w:rPr>
+        <w:t>appenden</w:t>
+      </w:r>
+      <w:proofErr w:type="spellEnd"/>
+      <w:r>
+        <w:rPr>
+          <w:sz w:val="24"/>
+          <w:szCs w:val="24"/>
+          <w:lang w:val="nl-BE"/>
+        </w:rPr>
+        <w:t xml:space="preserve"> bij </w:t>
+      </w:r>
+      <w:proofErr w:type="spellStart"/>
+      <w:r>
+        <w:rPr>
+          <w:sz w:val="24"/>
+          <w:szCs w:val="24"/>
+          <w:lang w:val="nl-BE"/>
+        </w:rPr>
+        <w:t xml:space="preserve">een </w:t>
+      </w:r>
+      <w:proofErr w:type="spellEnd"/>
+      <w:r>
+        <w:rPr>
+          <w:sz w:val="24"/>
+          <w:szCs w:val="24"/>
+          <w:lang w:val="nl-BE"/>
+        </w:rPr>
+        <w:t xml:space="preserve">String wordt er bij elk append een nieuw String object aangemaakt om dit te vermijden kan je gebruik maken van een </w:t>
+      </w:r>
+      <w:proofErr w:type="spellStart"/>
+      <w:r>
+        <w:rPr>
+          <w:sz w:val="24"/>
+          <w:szCs w:val="24"/>
+          <w:lang w:val="nl-BE"/>
+        </w:rPr>
+        <w:t>StringBuilder</w:t>
+      </w:r>
+      <w:proofErr w:type="spellEnd"/>
+      <w:r>
+        <w:rPr>
+          <w:sz w:val="24"/>
+          <w:szCs w:val="24"/>
+          <w:lang w:val="nl-BE"/>
+        </w:rPr>
+        <w:t>. Dit zal zorgen dat er minder objecten van String worden aangemaakt.</w:t>
+      </w:r>
+    </w:p>
+    <w:p>
+      <w:pPr>
+        <w:rPr>
+          <w:sz w:val="24"/>
+          <w:szCs w:val="24"/>
+          <w:lang w:val="nl-BE"/>
+        </w:rPr>
+      </w:pPr>
+      <w:r>
+        <w:rPr>
+          <w:noProof/>
+          <w:sz w:val="24"/>
+          <w:szCs w:val="24"/>
+          <w:lang w:val="nl-BE"/>
+        </w:rPr>
+        <w:drawing>
+          <wp:inline distT="0" distB="0" distL="0" distR="0">
+            <wp:extent cx="3724275" cy="2162175"/>
+            <wp:effectExtent l="152400" t="152400" r="371475" b="371475"/>
+            <wp:docPr id="22" name="Afbeelding 22"/>
+            <wp:cNvGraphicFramePr>
+              <a:graphicFrameLocks xmlns:a="http://schemas.openxmlformats.org/drawingml/2006/main" noChangeAspect="1"/>
+            </wp:cNvGraphicFramePr>
+            <a:graphic xmlns:a="http://schemas.openxmlformats.org/drawingml/2006/main">
+              <a:graphicData uri="http://schemas.openxmlformats.org/drawingml/2006/picture">
+                <pic:pic xmlns:pic="http://schemas.openxmlformats.org/drawingml/2006/picture">
+                  <pic:nvPicPr>
+                    <pic:cNvPr id="0" name="Picture 7"/>
+                    <pic:cNvPicPr>
+                      <a:picLocks noChangeAspect="1" noChangeArrowheads="1"/>
+                    </pic:cNvPicPr>
+                  </pic:nvPicPr>
+                  <pic:blipFill>
+                    <a:blip r:embed="rId20">
+                      <a:extLst>
+                        <a:ext uri="{28A0092B-C50C-407E-A947-70E740481C1C}">
+                          <a14:useLocalDpi xmlns:a14="http://schemas.microsoft.com/office/drawing/2010/main" val="0"/>
+                        </a:ext>
+                      </a:extLst>
+                    </a:blip>
+                    <a:srcRect/>
+                    <a:stretch>
+                      <a:fillRect/>
+                    </a:stretch>
+                  </pic:blipFill>
+                  <pic:spPr bwMode="auto">
+                    <a:xfrm>
+                      <a:off x="0" y="0"/>
+                      <a:ext cx="3724275" cy="2162175"/>
+                    </a:xfrm>
+                    <a:prstGeom prst="rect">
+                      <a:avLst/>
+                    </a:prstGeom>
+                    <a:ln>
+                      <a:noFill/>
+                    </a:ln>
+                    <a:effectLst>
+                      <a:outerShdw blurRad="292100" dist="139700" dir="2700000" algn="tl" rotWithShape="0">
+                        <a:srgbClr val="333333">
+                          <a:alpha val="65000"/>
+                        </a:srgbClr>
+                      </a:outerShdw>
+                    </a:effectLst>
+                  </pic:spPr>
+                </pic:pic>
+              </a:graphicData>
+            </a:graphic>
+          </wp:inline>
+        </w:drawing>
+      </w:r>
+    </w:p>
+    <w:p>
+      <w:pPr>
+        <w:rPr>
+          <w:sz w:val="24"/>
+          <w:szCs w:val="24"/>
+          <w:lang w:val="nl-BE"/>
+        </w:rPr>
+      </w:pPr>
+      <w:r>
+        <w:rPr>
+          <w:sz w:val="24"/>
+          <w:szCs w:val="24"/>
+          <w:lang w:val="nl-BE"/>
+        </w:rPr>
+        <w:t xml:space="preserve">We zien dat er een vermindering is van het aantal String objecten. Dit zal niet zo een groot </w:t>
+      </w:r>
+      <w:proofErr w:type="spellStart"/>
+      <w:r>
+        <w:rPr>
+          <w:sz w:val="24"/>
+          <w:szCs w:val="24"/>
+          <w:lang w:val="nl-BE"/>
+        </w:rPr>
+        <w:t>performantie</w:t>
+      </w:r>
+      <w:proofErr w:type="spellEnd"/>
+      <w:r>
+        <w:rPr>
+          <w:sz w:val="24"/>
+          <w:szCs w:val="24"/>
+          <w:lang w:val="nl-BE"/>
+        </w:rPr>
+        <w:t xml:space="preserve"> verschil hebben op ons applicatie omdat de aantal objecten weinig zijn. </w:t>
+      </w:r>
+      <w:r>
+        <w:rPr>
+          <w:sz w:val="24"/>
+          <w:szCs w:val="24"/>
+          <w:lang w:val="nl-BE"/>
+        </w:rPr>
+        <w:t xml:space="preserve">Maar bij een applicatie waar er meer dan 100.000 </w:t>
+      </w:r>
+      <w:proofErr w:type="spellStart"/>
+      <w:r>
+        <w:rPr>
+          <w:sz w:val="24"/>
+          <w:szCs w:val="24"/>
+          <w:lang w:val="nl-BE"/>
+        </w:rPr>
+        <w:t>appends</w:t>
+      </w:r>
+      <w:proofErr w:type="spellEnd"/>
+      <w:r>
+        <w:rPr>
+          <w:sz w:val="24"/>
+          <w:szCs w:val="24"/>
+          <w:lang w:val="nl-BE"/>
+        </w:rPr>
+        <w:t xml:space="preserve"> zijn zal de vermindering in objecten een groot </w:t>
+      </w:r>
+      <w:proofErr w:type="spellStart"/>
+      <w:r>
+        <w:rPr>
+          <w:sz w:val="24"/>
+          <w:szCs w:val="24"/>
+          <w:lang w:val="nl-BE"/>
+        </w:rPr>
+        <w:t>performantie</w:t>
+      </w:r>
+      <w:proofErr w:type="spellEnd"/>
+      <w:r>
+        <w:rPr>
+          <w:sz w:val="24"/>
+          <w:szCs w:val="24"/>
+          <w:lang w:val="nl-BE"/>
+        </w:rPr>
+        <w:t xml:space="preserve"> boost geven.</w:t>
       </w:r>
       <w:r>
         <w:rPr>
@@ -4304,8 +5174,6 @@
         </w:rPr>
         <w:t>.</w:t>
       </w:r>
-      <w:bookmarkStart w:id="14" w:name="_GoBack"/>
-      <w:bookmarkEnd w:id="14"/>
     </w:p>
     <w:p>
       <w:pPr>
@@ -4342,7 +5210,7 @@
             <o:lock v:ext="edit" aspectratio="t"/>
           </v:shapetype>
           <v:shape id="_x0000_i1025" type="#_x0000_t75" style="width:453pt;height:42.75pt">
-            <v:imagedata r:id="rId19" o:title="StringBuilder"/>
+            <v:imagedata r:id="rId21" o:title="StringBuilder"/>
           </v:shape>
         </w:pict>
       </w:r>
@@ -4403,105 +5271,106 @@
     </w:p>
     <w:p>
       <w:pPr>
-        <w:rPr>
-          <w:sz w:val="24"/>
-          <w:szCs w:val="24"/>
-          <w:lang w:val="nl-BE"/>
-        </w:rPr>
-      </w:pPr>
-    </w:p>
-    <w:p>
-      <w:pPr>
-        <w:rPr>
-          <w:sz w:val="24"/>
-          <w:szCs w:val="24"/>
-          <w:lang w:val="nl-BE"/>
-        </w:rPr>
-      </w:pPr>
-    </w:p>
-    <w:p>
-      <w:pPr>
-        <w:rPr>
-          <w:sz w:val="24"/>
-          <w:szCs w:val="24"/>
-          <w:lang w:val="nl-BE"/>
-        </w:rPr>
-      </w:pPr>
-    </w:p>
-    <w:p>
-      <w:pPr>
-        <w:rPr>
-          <w:sz w:val="24"/>
-          <w:szCs w:val="24"/>
-          <w:lang w:val="nl-BE"/>
-        </w:rPr>
-      </w:pPr>
-    </w:p>
-    <w:p>
-      <w:pPr>
-        <w:rPr>
-          <w:sz w:val="24"/>
-          <w:szCs w:val="24"/>
-          <w:lang w:val="nl-BE"/>
-        </w:rPr>
-      </w:pPr>
-    </w:p>
-    <w:p>
-      <w:pPr>
-        <w:rPr>
-          <w:sz w:val="24"/>
-          <w:szCs w:val="24"/>
-          <w:lang w:val="nl-BE"/>
-        </w:rPr>
-      </w:pPr>
-    </w:p>
-    <w:p>
-      <w:pPr>
-        <w:rPr>
-          <w:sz w:val="24"/>
-          <w:szCs w:val="24"/>
-          <w:lang w:val="nl-BE"/>
-        </w:rPr>
-      </w:pPr>
-    </w:p>
-    <w:p>
-      <w:pPr>
-        <w:rPr>
-          <w:lang w:val="nl-BE"/>
-        </w:rPr>
-      </w:pPr>
-    </w:p>
-    <w:p>
-      <w:pPr>
-        <w:pStyle w:val="Heading3"/>
-        <w:rPr>
-          <w:lang w:val="nl-BE"/>
-        </w:rPr>
-      </w:pPr>
-      <w:bookmarkStart w:id="15" w:name="_Toc498032087"/>
-      <w:r>
-        <w:rPr>
-          <w:lang w:val="nl-BE"/>
-        </w:rPr>
-        <w:t>Final Keyword</w:t>
-      </w:r>
-      <w:bookmarkEnd w:id="15"/>
-    </w:p>
-    <w:p>
-      <w:pPr>
-        <w:rPr>
-          <w:sz w:val="24"/>
-          <w:szCs w:val="24"/>
-          <w:lang w:val="nl-BE"/>
-        </w:rPr>
-      </w:pPr>
-      <w:r>
-        <w:rPr>
-          <w:sz w:val="24"/>
-          <w:szCs w:val="24"/>
-          <w:lang w:val="nl-BE"/>
-        </w:rPr>
-        <w:t xml:space="preserve">Het final keyword definieert een constante binnen de Java syntax. Dit zorgt voor een snellere compileertijd. Performance winst door gebruik te maken van final is minimaal op zijn best. </w:t>
+        <w:pStyle w:val="Kop3"/>
+        <w:rPr>
+          <w:lang w:val="nl-BE"/>
+        </w:rPr>
+      </w:pPr>
+      <w:bookmarkStart w:id="14" w:name="_Toc498032087"/>
+      <w:proofErr w:type="spellStart"/>
+      <w:r>
+        <w:rPr>
+          <w:lang w:val="nl-BE"/>
+        </w:rPr>
+        <w:lastRenderedPageBreak/>
+        <w:t>Final</w:t>
+      </w:r>
+      <w:proofErr w:type="spellEnd"/>
+      <w:r>
+        <w:rPr>
+          <w:lang w:val="nl-BE"/>
+        </w:rPr>
+        <w:t xml:space="preserve"> </w:t>
+      </w:r>
+      <w:proofErr w:type="spellStart"/>
+      <w:r>
+        <w:rPr>
+          <w:lang w:val="nl-BE"/>
+        </w:rPr>
+        <w:t>Keyword</w:t>
+      </w:r>
+      <w:bookmarkEnd w:id="14"/>
+      <w:proofErr w:type="spellEnd"/>
+    </w:p>
+    <w:p>
+      <w:pPr>
+        <w:rPr>
+          <w:sz w:val="24"/>
+          <w:szCs w:val="24"/>
+          <w:lang w:val="nl-BE"/>
+        </w:rPr>
+      </w:pPr>
+      <w:r>
+        <w:rPr>
+          <w:sz w:val="24"/>
+          <w:szCs w:val="24"/>
+          <w:lang w:val="nl-BE"/>
+        </w:rPr>
+        <w:t xml:space="preserve">Het </w:t>
+      </w:r>
+      <w:proofErr w:type="spellStart"/>
+      <w:r>
+        <w:rPr>
+          <w:sz w:val="24"/>
+          <w:szCs w:val="24"/>
+          <w:lang w:val="nl-BE"/>
+        </w:rPr>
+        <w:t>final</w:t>
+      </w:r>
+      <w:proofErr w:type="spellEnd"/>
+      <w:r>
+        <w:rPr>
+          <w:sz w:val="24"/>
+          <w:szCs w:val="24"/>
+          <w:lang w:val="nl-BE"/>
+        </w:rPr>
+        <w:t xml:space="preserve"> </w:t>
+      </w:r>
+      <w:proofErr w:type="spellStart"/>
+      <w:r>
+        <w:rPr>
+          <w:sz w:val="24"/>
+          <w:szCs w:val="24"/>
+          <w:lang w:val="nl-BE"/>
+        </w:rPr>
+        <w:t>keyword</w:t>
+      </w:r>
+      <w:proofErr w:type="spellEnd"/>
+      <w:r>
+        <w:rPr>
+          <w:sz w:val="24"/>
+          <w:szCs w:val="24"/>
+          <w:lang w:val="nl-BE"/>
+        </w:rPr>
+        <w:t xml:space="preserve"> definieert een constante binnen de Java syntax. Dit zorgt voor een snellere compileertijd. Performance winst door gebruik te maken van </w:t>
+      </w:r>
+      <w:proofErr w:type="spellStart"/>
+      <w:r>
+        <w:rPr>
+          <w:sz w:val="24"/>
+          <w:szCs w:val="24"/>
+          <w:lang w:val="nl-BE"/>
+        </w:rPr>
+        <w:t>final</w:t>
+      </w:r>
+      <w:proofErr w:type="spellEnd"/>
+      <w:r>
+        <w:rPr>
+          <w:sz w:val="24"/>
+          <w:szCs w:val="24"/>
+          <w:lang w:val="nl-BE"/>
+        </w:rPr>
+        <w:t xml:space="preserve"> is minimaal op zijn best. </w:t>
       </w:r>
       <w:r>
         <w:rPr>
@@ -4542,8 +5411,18 @@
           <w:szCs w:val="24"/>
           <w:lang w:val="nl-BE"/>
         </w:rPr>
-        <w:t>col en row</w:t>
-      </w:r>
+        <w:t xml:space="preserve">col en </w:t>
+      </w:r>
+      <w:proofErr w:type="spellStart"/>
+      <w:r>
+        <w:rPr>
+          <w:sz w:val="24"/>
+          <w:szCs w:val="24"/>
+          <w:lang w:val="nl-BE"/>
+        </w:rPr>
+        <w:t>row</w:t>
+      </w:r>
+      <w:proofErr w:type="spellEnd"/>
       <w:r>
         <w:rPr>
           <w:sz w:val="24"/>
@@ -4566,7 +5445,43 @@
           <w:szCs w:val="24"/>
           <w:lang w:val="nl-BE"/>
         </w:rPr>
-        <w:t>. Door deze als final te definiëren versnellen we het compileren. We kunnen ook potentiele memory leaks vermijden omdat er geen referenties kunnen zijn naar de variabele.</w:t>
+        <w:t xml:space="preserve">. Door deze als </w:t>
+      </w:r>
+      <w:proofErr w:type="spellStart"/>
+      <w:r>
+        <w:rPr>
+          <w:sz w:val="24"/>
+          <w:szCs w:val="24"/>
+          <w:lang w:val="nl-BE"/>
+        </w:rPr>
+        <w:t>final</w:t>
+      </w:r>
+      <w:proofErr w:type="spellEnd"/>
+      <w:r>
+        <w:rPr>
+          <w:sz w:val="24"/>
+          <w:szCs w:val="24"/>
+          <w:lang w:val="nl-BE"/>
+        </w:rPr>
+        <w:t xml:space="preserve"> te definiëren versnellen we het compileren. We kunnen ook potentiele memory </w:t>
+      </w:r>
+      <w:proofErr w:type="spellStart"/>
+      <w:r>
+        <w:rPr>
+          <w:sz w:val="24"/>
+          <w:szCs w:val="24"/>
+          <w:lang w:val="nl-BE"/>
+        </w:rPr>
+        <w:t>leaks</w:t>
+      </w:r>
+      <w:proofErr w:type="spellEnd"/>
+      <w:r>
+        <w:rPr>
+          <w:sz w:val="24"/>
+          <w:szCs w:val="24"/>
+          <w:lang w:val="nl-BE"/>
+        </w:rPr>
+        <w:t xml:space="preserve"> vermijden omdat er geen referenties kunnen zijn naar de variabele.</w:t>
       </w:r>
     </w:p>
     <w:p>
@@ -4646,7 +5561,7 @@
                     </pic:cNvPicPr>
                   </pic:nvPicPr>
                   <pic:blipFill>
-                    <a:blip r:embed="rId20">
+                    <a:blip r:embed="rId22">
                       <a:extLst>
                         <a:ext uri="{28A0092B-C50C-407E-A947-70E740481C1C}">
                           <a14:useLocalDpi xmlns:a14="http://schemas.microsoft.com/office/drawing/2010/main" val="0"/>
@@ -4736,7 +5651,7 @@
                     </pic:cNvPicPr>
                   </pic:nvPicPr>
                   <pic:blipFill>
-                    <a:blip r:embed="rId21">
+                    <a:blip r:embed="rId23">
                       <a:extLst>
                         <a:ext uri="{28A0092B-C50C-407E-A947-70E740481C1C}">
                           <a14:useLocalDpi xmlns:a14="http://schemas.microsoft.com/office/drawing/2010/main" val="0"/>
@@ -4870,7 +5785,6 @@
         <w:rPr>
           <w:lang w:val="nl-BE"/>
         </w:rPr>
-        <w:lastRenderedPageBreak/>
         <w:br w:type="page"/>
       </w:r>
     </w:p>
@@ -4883,13 +5797,13 @@
     </w:p>
     <w:p>
       <w:pPr>
-        <w:pStyle w:val="Heading3"/>
-      </w:pPr>
-      <w:bookmarkStart w:id="16" w:name="_Toc498032088"/>
+        <w:pStyle w:val="Kop3"/>
+      </w:pPr>
+      <w:bookmarkStart w:id="15" w:name="_Toc498032088"/>
       <w:r>
         <w:t>Multithreading</w:t>
       </w:r>
-      <w:bookmarkEnd w:id="16"/>
+      <w:bookmarkEnd w:id="15"/>
     </w:p>
     <w:p>
       <w:pPr>
@@ -4966,7 +5880,7 @@
           </mc:Choice>
           <mc:Fallback>
             <w:pict>
-              <v:shapetype w14:anchorId="25E3586E" id="_x0000_t32" coordsize="21600,21600" o:spt="32" o:oned="t" path="m,l21600,21600e" filled="f">
+              <v:shapetype w14:anchorId="69C8B6A4" id="_x0000_t32" coordsize="21600,21600" o:spt="32" o:oned="t" path="m,l21600,21600e" filled="f">
                 <v:path arrowok="t" fillok="f" o:connecttype="none"/>
                 <o:lock v:ext="edit" shapetype="t"/>
               </v:shapetype>
@@ -5040,7 +5954,7 @@
           </mc:Choice>
           <mc:Fallback>
             <w:pict>
-              <v:shape w14:anchorId="1A4950C6" id="Rechte verbindingslijn met pijl 8" o:spid="_x0000_s1026" type="#_x0000_t32" style="position:absolute;margin-left:58.15pt;margin-top:31.65pt;width:51.75pt;height:8.25pt;z-index:251663360;visibility:visible;mso-wrap-style:square;mso-wrap-distance-left:9pt;mso-wrap-distance-top:0;mso-wrap-distance-right:9pt;mso-wrap-distance-bottom:0;mso-position-horizontal:absolute;mso-position-horizontal-relative:text;mso-position-vertical:absolute;mso-position-vertical-relative:text" o:gfxdata="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" strokecolor="red" strokeweight=".5pt">
+              <v:shape w14:anchorId="4B4ADEF1" id="Rechte verbindingslijn met pijl 8" o:spid="_x0000_s1026" type="#_x0000_t32" style="position:absolute;margin-left:58.15pt;margin-top:31.65pt;width:51.75pt;height:8.25pt;z-index:251663360;visibility:visible;mso-wrap-style:square;mso-wrap-distance-left:9pt;mso-wrap-distance-top:0;mso-wrap-distance-right:9pt;mso-wrap-distance-bottom:0;mso-position-horizontal:absolute;mso-position-horizontal-relative:text;mso-position-vertical:absolute;mso-position-vertical-relative:text" o:gfxdata="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" strokecolor="red" strokeweight=".5pt">
                 <v:stroke endarrow="block" joinstyle="miter"/>
               </v:shape>
             </w:pict>
@@ -5070,7 +5984,7 @@
                     </pic:cNvPicPr>
                   </pic:nvPicPr>
                   <pic:blipFill>
-                    <a:blip r:embed="rId22">
+                    <a:blip r:embed="rId24">
                       <a:extLst>
                         <a:ext uri="{28A0092B-C50C-407E-A947-70E740481C1C}">
                           <a14:useLocalDpi xmlns:a14="http://schemas.microsoft.com/office/drawing/2010/main" val="0"/>
@@ -5119,45 +6033,299 @@
         <w:rPr>
           <w:lang w:val="nl-BE"/>
         </w:rPr>
-        <w:t>Het spel zelf draait niet op de main thread van de applicatie. Dit kan eenvoudig aangetoond worden door het venster snel te verkleinen en te vergroten terwijl het spel verder getekend moet worden.</w:t>
-      </w:r>
-    </w:p>
-    <w:p>
-      <w:pPr>
-        <w:rPr>
-          <w:lang w:val="nl-BE"/>
-        </w:rPr>
-      </w:pPr>
-      <w:r>
-        <w:rPr>
-          <w:lang w:val="nl-BE"/>
-        </w:rPr>
-        <w:t xml:space="preserve">De applicatie maakt gebruik van maar alleen één thread, namelijk “gameThread”. In deze thread zit alle logica van het spel, het is eigenlijk de main thread van het spel. Opdat maar alleen één thread voor het gehele spel wordt gebruikt, kan de CPU soms overbelast worden, uiteraard bij het veranderen van de snelheid van het spel naar ‘very fast’. </w:t>
-      </w:r>
-      <w:r>
-        <w:rPr>
-          <w:lang w:val="nl-BE"/>
-        </w:rPr>
-        <w:t>Hierdoor lijkt het rendabel om threads bij te voegen die ervoor moeten zorgen dat de cores op een computer processor evenveel gebruikt worden.</w:t>
-      </w:r>
+        <w:t xml:space="preserve">Het spel zelf draait niet op de </w:t>
+      </w:r>
+      <w:proofErr w:type="spellStart"/>
+      <w:r>
+        <w:rPr>
+          <w:lang w:val="nl-BE"/>
+        </w:rPr>
+        <w:t>main</w:t>
+      </w:r>
+      <w:proofErr w:type="spellEnd"/>
+      <w:r>
+        <w:rPr>
+          <w:lang w:val="nl-BE"/>
+        </w:rPr>
+        <w:t xml:space="preserve"> thread van de applicatie. Dit kan eenvoudig aangetoond worden door het venster snel te verkleinen en te vergroten terwijl het spel verder getekend moet worden.</w:t>
+      </w:r>
+    </w:p>
+    <w:p>
+      <w:pPr>
+        <w:rPr>
+          <w:lang w:val="nl-BE"/>
+        </w:rPr>
+      </w:pPr>
+      <w:r>
+        <w:rPr>
+          <w:lang w:val="nl-BE"/>
+        </w:rPr>
+        <w:t>De applicatie maakt gebruik van maar alleen één thread, namelijk “</w:t>
+      </w:r>
+      <w:proofErr w:type="spellStart"/>
+      <w:r>
+        <w:rPr>
+          <w:lang w:val="nl-BE"/>
+        </w:rPr>
+        <w:t>gameThread</w:t>
+      </w:r>
+      <w:proofErr w:type="spellEnd"/>
+      <w:r>
+        <w:rPr>
+          <w:lang w:val="nl-BE"/>
+        </w:rPr>
+        <w:t xml:space="preserve">”. In deze thread zit alle logica van het spel, het is eigenlijk de </w:t>
+      </w:r>
+      <w:proofErr w:type="spellStart"/>
+      <w:r>
+        <w:rPr>
+          <w:lang w:val="nl-BE"/>
+        </w:rPr>
+        <w:t>main</w:t>
+      </w:r>
+      <w:proofErr w:type="spellEnd"/>
+      <w:r>
+        <w:rPr>
+          <w:lang w:val="nl-BE"/>
+        </w:rPr>
+        <w:t xml:space="preserve"> thread van het spel. Opdat maar alleen één thread voor het gehele spel wordt gebruikt, kan de CPU soms overbelast worden, uiteraard bij het veranderen van de snelheid van het spel naar ‘</w:t>
+      </w:r>
+      <w:proofErr w:type="spellStart"/>
+      <w:r>
+        <w:rPr>
+          <w:lang w:val="nl-BE"/>
+        </w:rPr>
+        <w:t>very</w:t>
+      </w:r>
+      <w:proofErr w:type="spellEnd"/>
       <w:r>
         <w:rPr>
           <w:lang w:val="nl-BE"/>
         </w:rPr>
         <w:t xml:space="preserve"> </w:t>
       </w:r>
-    </w:p>
-    <w:p>
-      <w:pPr>
-        <w:rPr>
-          <w:lang w:val="nl-BE"/>
-        </w:rPr>
-      </w:pPr>
-      <w:r>
-        <w:rPr>
-          <w:lang w:val="nl-BE"/>
-        </w:rPr>
-        <w:t>Zoals u op de grafiek kunt zien, ontstaat de piek van de CPU usage wanneer het spel wordt versneld. Hierdoor moet de CPU de berekeningen van de cellen voor de volgende stap 10 keer sneller doen dan normaal. Na het wijzigen van de speelsnelheid naar ‘slow’, ziet u een onmiddellijke daling.</w:t>
+      <w:proofErr w:type="spellStart"/>
+      <w:r>
+        <w:rPr>
+          <w:lang w:val="nl-BE"/>
+        </w:rPr>
+        <w:t>fast</w:t>
+      </w:r>
+      <w:proofErr w:type="spellEnd"/>
+      <w:r>
+        <w:rPr>
+          <w:lang w:val="nl-BE"/>
+        </w:rPr>
+        <w:t xml:space="preserve">’. </w:t>
+      </w:r>
+      <w:r>
+        <w:rPr>
+          <w:lang w:val="nl-BE"/>
+        </w:rPr>
+        <w:t xml:space="preserve">Hierdoor lijkt het rendabel om </w:t>
+      </w:r>
+      <w:proofErr w:type="spellStart"/>
+      <w:r>
+        <w:rPr>
+          <w:lang w:val="nl-BE"/>
+        </w:rPr>
+        <w:t>threads</w:t>
+      </w:r>
+      <w:proofErr w:type="spellEnd"/>
+      <w:r>
+        <w:rPr>
+          <w:lang w:val="nl-BE"/>
+        </w:rPr>
+        <w:t xml:space="preserve"> bij te voegen die ervoor moeten zorgen dat de </w:t>
+      </w:r>
+      <w:proofErr w:type="spellStart"/>
+      <w:r>
+        <w:rPr>
+          <w:lang w:val="nl-BE"/>
+        </w:rPr>
+        <w:t>cores</w:t>
+      </w:r>
+      <w:proofErr w:type="spellEnd"/>
+      <w:r>
+        <w:rPr>
+          <w:lang w:val="nl-BE"/>
+        </w:rPr>
+        <w:t xml:space="preserve"> op een computer processor evenveel gebruikt worden.</w:t>
+      </w:r>
+      <w:r>
+        <w:rPr>
+          <w:lang w:val="nl-BE"/>
+        </w:rPr>
+        <w:t xml:space="preserve"> </w:t>
+      </w:r>
+    </w:p>
+    <w:p>
+      <w:pPr>
+        <w:rPr>
+          <w:lang w:val="nl-BE"/>
+        </w:rPr>
+      </w:pPr>
+      <w:r>
+        <w:rPr>
+          <w:lang w:val="nl-BE"/>
+        </w:rPr>
+        <w:t xml:space="preserve">Zoals u op de grafiek kunt zien, ontstaat de piek van de CPU </w:t>
+      </w:r>
+      <w:proofErr w:type="spellStart"/>
+      <w:r>
+        <w:rPr>
+          <w:lang w:val="nl-BE"/>
+        </w:rPr>
+        <w:t>usage</w:t>
+      </w:r>
+      <w:proofErr w:type="spellEnd"/>
+      <w:r>
+        <w:rPr>
+          <w:lang w:val="nl-BE"/>
+        </w:rPr>
+        <w:t xml:space="preserve"> wanneer het spel wordt versneld. Hierdoor moet de CPU de berekeningen van de cellen voor de volgende stap 10 keer sneller doen dan normaal. Na het wijzigen van de speelsnelheid naar ‘slow’, ziet u een onmiddellijke daling.</w:t>
+      </w:r>
+    </w:p>
+    <w:p>
+      <w:pPr>
+        <w:rPr>
+          <w:lang w:val="nl-BE"/>
+        </w:rPr>
+      </w:pPr>
+      <w:r>
+        <w:rPr>
+          <w:lang w:val="nl-BE"/>
+        </w:rPr>
+        <w:br w:type="page"/>
+      </w:r>
+    </w:p>
+    <w:p>
+      <w:pPr>
+        <w:rPr>
+          <w:lang w:val="nl-BE"/>
+        </w:rPr>
+      </w:pPr>
+      <w:r>
+        <w:rPr>
+          <w:lang w:val="nl-BE"/>
+        </w:rPr>
+        <w:lastRenderedPageBreak/>
+        <w:t xml:space="preserve">We zullen nu dat probleem verhelpen door gebruik te maken van een threadpool die </w:t>
+      </w:r>
+      <w:proofErr w:type="spellStart"/>
+      <w:r>
+        <w:rPr>
+          <w:lang w:val="nl-BE"/>
+        </w:rPr>
+        <w:t>threads</w:t>
+      </w:r>
+      <w:proofErr w:type="spellEnd"/>
+      <w:r>
+        <w:rPr>
+          <w:lang w:val="nl-BE"/>
+        </w:rPr>
+        <w:t xml:space="preserve"> alloceert. Zie hieronder de code die wij hebben verbeterd.</w:t>
+      </w:r>
+    </w:p>
+    <w:p>
+      <w:pPr>
+        <w:rPr>
+          <w:u w:val="single"/>
+          <w:lang w:val="nl-BE"/>
+        </w:rPr>
+      </w:pPr>
+    </w:p>
+    <w:p>
+      <w:pPr>
+        <w:rPr>
+          <w:lang w:val="nl-BE"/>
+        </w:rPr>
+      </w:pPr>
+      <w:r>
+        <w:rPr>
+          <w:b/>
+          <w:u w:val="single"/>
+          <w:lang w:val="nl-BE"/>
+        </w:rPr>
+        <w:t>Voorbeeld oplossing</w:t>
+      </w:r>
+    </w:p>
+    <w:p>
+      <w:pPr>
+        <w:rPr>
+          <w:i/>
+          <w:lang w:val="nl-BE"/>
+        </w:rPr>
+      </w:pPr>
+      <w:r>
+        <w:rPr>
+          <w:i/>
+          <w:lang w:val="nl-BE"/>
+        </w:rPr>
+        <w:t>Originele code</w:t>
+      </w:r>
+    </w:p>
+    <w:p>
+      <w:pPr>
+        <w:rPr>
+          <w:i/>
+          <w:lang w:val="nl-BE"/>
+        </w:rPr>
+      </w:pPr>
+      <w:r>
+        <w:rPr>
+          <w:i/>
+          <w:noProof/>
+          <w:lang w:val="nl-BE"/>
+        </w:rPr>
+        <w:drawing>
+          <wp:inline distT="0" distB="0" distL="0" distR="0">
+            <wp:extent cx="3533775" cy="3057525"/>
+            <wp:effectExtent l="0" t="0" r="9525" b="9525"/>
+            <wp:docPr id="7" name="Afbeelding 7"/>
+            <wp:cNvGraphicFramePr>
+              <a:graphicFrameLocks xmlns:a="http://schemas.openxmlformats.org/drawingml/2006/main" noChangeAspect="1"/>
+            </wp:cNvGraphicFramePr>
+            <a:graphic xmlns:a="http://schemas.openxmlformats.org/drawingml/2006/main">
+              <a:graphicData uri="http://schemas.openxmlformats.org/drawingml/2006/picture">
+                <pic:pic xmlns:pic="http://schemas.openxmlformats.org/drawingml/2006/picture">
+                  <pic:nvPicPr>
+                    <pic:cNvPr id="0" name="Picture 2"/>
+                    <pic:cNvPicPr>
+                      <a:picLocks noChangeAspect="1" noChangeArrowheads="1"/>
+                    </pic:cNvPicPr>
+                  </pic:nvPicPr>
+                  <pic:blipFill>
+                    <a:blip r:embed="rId25">
+                      <a:extLst>
+                        <a:ext uri="{28A0092B-C50C-407E-A947-70E740481C1C}">
+                          <a14:useLocalDpi xmlns:a14="http://schemas.microsoft.com/office/drawing/2010/main" val="0"/>
+                        </a:ext>
+                      </a:extLst>
+                    </a:blip>
+                    <a:srcRect/>
+                    <a:stretch>
+                      <a:fillRect/>
+                    </a:stretch>
+                  </pic:blipFill>
+                  <pic:spPr bwMode="auto">
+                    <a:xfrm>
+                      <a:off x="0" y="0"/>
+                      <a:ext cx="3533775" cy="3057525"/>
+                    </a:xfrm>
+                    <a:prstGeom prst="rect">
+                      <a:avLst/>
+                    </a:prstGeom>
+                    <a:noFill/>
+                    <a:ln>
+                      <a:noFill/>
+                    </a:ln>
+                  </pic:spPr>
+                </pic:pic>
+              </a:graphicData>
+            </a:graphic>
+          </wp:inline>
+        </w:drawing>
       </w:r>
     </w:p>
     <w:p>
@@ -5240,16 +6408,605 @@
           <w:lang w:val="nl-BE"/>
         </w:rPr>
       </w:pPr>
-    </w:p>
-    <w:p>
-      <w:pPr>
-        <w:pStyle w:val="Heading1"/>
+      <w:r>
+        <w:rPr>
+          <w:lang w:val="nl-BE"/>
+        </w:rPr>
+        <w:br w:type="page"/>
+      </w:r>
+    </w:p>
+    <w:p>
+      <w:pPr>
+        <w:rPr>
+          <w:lang w:val="nl-BE"/>
+        </w:rPr>
+      </w:pPr>
+    </w:p>
+    <w:p>
+      <w:pPr>
+        <w:rPr>
+          <w:i/>
+          <w:lang w:val="nl-BE"/>
+        </w:rPr>
+      </w:pPr>
+      <w:r>
+        <w:rPr>
+          <w:i/>
+          <w:lang w:val="nl-BE"/>
+        </w:rPr>
+        <w:t>Onze verbetering</w:t>
+      </w:r>
+    </w:p>
+    <w:p>
+      <w:pPr>
+        <w:rPr>
+          <w:rFonts w:ascii="Tahoma" w:eastAsia="Times New Roman" w:hAnsi="Tahoma" w:cs="Tahoma"/>
+          <w:b/>
+          <w:kern w:val="28"/>
+          <w:sz w:val="36"/>
+          <w:szCs w:val="20"/>
+          <w:lang w:val="nl-BE"/>
+        </w:rPr>
+      </w:pPr>
+      <w:r>
+        <w:rPr>
+          <w:i/>
+          <w:noProof/>
+          <w:lang w:val="nl-BE"/>
+        </w:rPr>
+        <w:drawing>
+          <wp:inline distT="0" distB="0" distL="0" distR="0">
+            <wp:extent cx="5753100" cy="5010150"/>
+            <wp:effectExtent l="0" t="0" r="0" b="0"/>
+            <wp:docPr id="10" name="Afbeelding 10"/>
+            <wp:cNvGraphicFramePr>
+              <a:graphicFrameLocks xmlns:a="http://schemas.openxmlformats.org/drawingml/2006/main" noChangeAspect="1"/>
+            </wp:cNvGraphicFramePr>
+            <a:graphic xmlns:a="http://schemas.openxmlformats.org/drawingml/2006/main">
+              <a:graphicData uri="http://schemas.openxmlformats.org/drawingml/2006/picture">
+                <pic:pic xmlns:pic="http://schemas.openxmlformats.org/drawingml/2006/picture">
+                  <pic:nvPicPr>
+                    <pic:cNvPr id="0" name="Picture 3"/>
+                    <pic:cNvPicPr>
+                      <a:picLocks noChangeAspect="1" noChangeArrowheads="1"/>
+                    </pic:cNvPicPr>
+                  </pic:nvPicPr>
+                  <pic:blipFill>
+                    <a:blip r:embed="rId26">
+                      <a:extLst>
+                        <a:ext uri="{28A0092B-C50C-407E-A947-70E740481C1C}">
+                          <a14:useLocalDpi xmlns:a14="http://schemas.microsoft.com/office/drawing/2010/main" val="0"/>
+                        </a:ext>
+                      </a:extLst>
+                    </a:blip>
+                    <a:srcRect/>
+                    <a:stretch>
+                      <a:fillRect/>
+                    </a:stretch>
+                  </pic:blipFill>
+                  <pic:spPr bwMode="auto">
+                    <a:xfrm>
+                      <a:off x="0" y="0"/>
+                      <a:ext cx="5753100" cy="5010150"/>
+                    </a:xfrm>
+                    <a:prstGeom prst="rect">
+                      <a:avLst/>
+                    </a:prstGeom>
+                    <a:noFill/>
+                    <a:ln>
+                      <a:noFill/>
+                    </a:ln>
+                  </pic:spPr>
+                </pic:pic>
+              </a:graphicData>
+            </a:graphic>
+          </wp:inline>
+        </w:drawing>
+      </w:r>
+      <w:bookmarkStart w:id="16" w:name="_Toc498032089"/>
+    </w:p>
+    <w:p>
+      <w:pPr>
+        <w:rPr>
+          <w:rFonts w:ascii="Arial" w:hAnsi="Arial" w:cs="Arial"/>
+          <w:lang w:val="nl-BE"/>
+        </w:rPr>
+      </w:pPr>
+      <w:r>
+        <w:rPr>
+          <w:rFonts w:ascii="Arial" w:hAnsi="Arial" w:cs="Arial"/>
+          <w:lang w:val="nl-BE"/>
+        </w:rPr>
+        <w:br w:type="page"/>
+      </w:r>
+    </w:p>
+    <w:p>
+      <w:pPr>
+        <w:rPr>
+          <w:rFonts w:ascii="Arial" w:hAnsi="Arial" w:cs="Arial"/>
+          <w:lang w:val="nl-BE"/>
+        </w:rPr>
+      </w:pPr>
+      <w:r>
+        <w:rPr>
+          <w:rFonts w:ascii="Arial" w:hAnsi="Arial" w:cs="Arial"/>
+          <w:lang w:val="nl-BE"/>
+        </w:rPr>
+        <w:lastRenderedPageBreak/>
+        <w:t xml:space="preserve">Als we een overzicht maken van het gebruik over de </w:t>
+      </w:r>
+      <w:proofErr w:type="spellStart"/>
+      <w:r>
+        <w:rPr>
+          <w:rFonts w:ascii="Arial" w:hAnsi="Arial" w:cs="Arial"/>
+          <w:lang w:val="nl-BE"/>
+        </w:rPr>
+        <w:t>threads</w:t>
+      </w:r>
+      <w:proofErr w:type="spellEnd"/>
+      <w:r>
+        <w:rPr>
+          <w:rFonts w:ascii="Arial" w:hAnsi="Arial" w:cs="Arial"/>
+          <w:lang w:val="nl-BE"/>
+        </w:rPr>
+        <w:t xml:space="preserve"> dan ziet dat er zo uit.</w:t>
+      </w:r>
+    </w:p>
+    <w:p>
+      <w:pPr>
+        <w:rPr>
+          <w:rFonts w:ascii="Arial" w:hAnsi="Arial" w:cs="Arial"/>
+          <w:lang w:val="nl-BE"/>
+        </w:rPr>
+      </w:pPr>
+      <w:r>
+        <w:rPr>
+          <w:rFonts w:ascii="Arial" w:hAnsi="Arial" w:cs="Arial"/>
+          <w:i/>
+          <w:noProof/>
+          <w:lang w:val="nl-BE" w:eastAsia="nl-BE"/>
+        </w:rPr>
+        <w:drawing>
+          <wp:anchor distT="0" distB="0" distL="114300" distR="114300" simplePos="0" relativeHeight="251665408" behindDoc="1" locked="0" layoutInCell="1" allowOverlap="1" wp14:anchorId="2980ABA5" wp14:editId="484598B5">
+            <wp:simplePos x="0" y="0"/>
+            <wp:positionH relativeFrom="margin">
+              <wp:align>left</wp:align>
+            </wp:positionH>
+            <wp:positionV relativeFrom="paragraph">
+              <wp:posOffset>1905</wp:posOffset>
+            </wp:positionV>
+            <wp:extent cx="4448175" cy="2457450"/>
+            <wp:effectExtent l="0" t="0" r="9525" b="0"/>
+            <wp:wrapTight wrapText="bothSides">
+              <wp:wrapPolygon edited="0">
+                <wp:start x="0" y="0"/>
+                <wp:lineTo x="0" y="21433"/>
+                <wp:lineTo x="21554" y="21433"/>
+                <wp:lineTo x="21554" y="0"/>
+                <wp:lineTo x="0" y="0"/>
+              </wp:wrapPolygon>
+            </wp:wrapTight>
+            <wp:docPr id="17" name="Afbeelding 17"/>
+            <wp:cNvGraphicFramePr>
+              <a:graphicFrameLocks xmlns:a="http://schemas.openxmlformats.org/drawingml/2006/main" noChangeAspect="1"/>
+            </wp:cNvGraphicFramePr>
+            <a:graphic xmlns:a="http://schemas.openxmlformats.org/drawingml/2006/main">
+              <a:graphicData uri="http://schemas.openxmlformats.org/drawingml/2006/picture">
+                <pic:pic xmlns:pic="http://schemas.openxmlformats.org/drawingml/2006/picture">
+                  <pic:nvPicPr>
+                    <pic:cNvPr id="1" name=""/>
+                    <pic:cNvPicPr/>
+                  </pic:nvPicPr>
+                  <pic:blipFill>
+                    <a:blip r:embed="rId27">
+                      <a:extLst>
+                        <a:ext uri="{28A0092B-C50C-407E-A947-70E740481C1C}">
+                          <a14:useLocalDpi xmlns:a14="http://schemas.microsoft.com/office/drawing/2010/main" val="0"/>
+                        </a:ext>
+                      </a:extLst>
+                    </a:blip>
+                    <a:stretch>
+                      <a:fillRect/>
+                    </a:stretch>
+                  </pic:blipFill>
+                  <pic:spPr>
+                    <a:xfrm>
+                      <a:off x="0" y="0"/>
+                      <a:ext cx="4448175" cy="2457450"/>
+                    </a:xfrm>
+                    <a:prstGeom prst="rect">
+                      <a:avLst/>
+                    </a:prstGeom>
+                  </pic:spPr>
+                </pic:pic>
+              </a:graphicData>
+            </a:graphic>
+          </wp:anchor>
+        </w:drawing>
+      </w:r>
+    </w:p>
+    <w:p>
+      <w:pPr>
+        <w:rPr>
+          <w:rFonts w:ascii="Arial" w:hAnsi="Arial" w:cs="Arial"/>
+          <w:lang w:val="nl-BE"/>
+        </w:rPr>
+      </w:pPr>
+    </w:p>
+    <w:p>
+      <w:pPr>
+        <w:rPr>
+          <w:rFonts w:ascii="Arial" w:hAnsi="Arial" w:cs="Arial"/>
+          <w:lang w:val="nl-BE"/>
+        </w:rPr>
+      </w:pPr>
+    </w:p>
+    <w:p>
+      <w:pPr>
+        <w:rPr>
+          <w:rFonts w:ascii="Arial" w:hAnsi="Arial" w:cs="Arial"/>
+          <w:lang w:val="nl-BE"/>
+        </w:rPr>
+      </w:pPr>
+    </w:p>
+    <w:p>
+      <w:pPr>
+        <w:rPr>
+          <w:rFonts w:ascii="Arial" w:hAnsi="Arial" w:cs="Arial"/>
+          <w:lang w:val="nl-BE"/>
+        </w:rPr>
+      </w:pPr>
+    </w:p>
+    <w:p>
+      <w:pPr>
+        <w:rPr>
+          <w:rFonts w:ascii="Arial" w:hAnsi="Arial" w:cs="Arial"/>
+          <w:lang w:val="nl-BE"/>
+        </w:rPr>
+      </w:pPr>
+    </w:p>
+    <w:p>
+      <w:pPr>
+        <w:rPr>
+          <w:rFonts w:ascii="Arial" w:hAnsi="Arial" w:cs="Arial"/>
+          <w:lang w:val="nl-BE"/>
+        </w:rPr>
+      </w:pPr>
+    </w:p>
+    <w:p>
+      <w:pPr>
+        <w:rPr>
+          <w:rFonts w:ascii="Arial" w:hAnsi="Arial" w:cs="Arial"/>
+          <w:lang w:val="nl-BE"/>
+        </w:rPr>
+      </w:pPr>
+    </w:p>
+    <w:p>
+      <w:pPr>
+        <w:rPr>
+          <w:rFonts w:ascii="Arial" w:hAnsi="Arial" w:cs="Arial"/>
+          <w:lang w:val="nl-BE"/>
+        </w:rPr>
+      </w:pPr>
+    </w:p>
+    <w:p>
+      <w:pPr>
+        <w:rPr>
+          <w:rFonts w:ascii="Arial" w:hAnsi="Arial" w:cs="Arial"/>
+          <w:lang w:val="nl-BE"/>
+        </w:rPr>
+      </w:pPr>
+    </w:p>
+    <w:p>
+      <w:pPr>
+        <w:rPr>
+          <w:rFonts w:ascii="Arial" w:hAnsi="Arial" w:cs="Arial"/>
+          <w:lang w:val="nl-BE"/>
+        </w:rPr>
+      </w:pPr>
+      <w:r>
+        <w:rPr>
+          <w:rFonts w:ascii="Arial" w:hAnsi="Arial" w:cs="Arial"/>
+          <w:i/>
+          <w:noProof/>
+          <w:lang w:val="nl-BE" w:eastAsia="nl-BE"/>
+        </w:rPr>
+        <w:drawing>
+          <wp:anchor distT="0" distB="0" distL="114300" distR="114300" simplePos="0" relativeHeight="251666432" behindDoc="1" locked="0" layoutInCell="1" allowOverlap="1" wp14:anchorId="31002156" wp14:editId="6D0BA1F4">
+            <wp:simplePos x="0" y="0"/>
+            <wp:positionH relativeFrom="margin">
+              <wp:align>left</wp:align>
+            </wp:positionH>
+            <wp:positionV relativeFrom="paragraph">
+              <wp:posOffset>5204</wp:posOffset>
+            </wp:positionV>
+            <wp:extent cx="2429050" cy="173905"/>
+            <wp:effectExtent l="0" t="0" r="0" b="0"/>
+            <wp:wrapTight wrapText="bothSides">
+              <wp:wrapPolygon edited="0">
+                <wp:start x="0" y="0"/>
+                <wp:lineTo x="0" y="18989"/>
+                <wp:lineTo x="21346" y="18989"/>
+                <wp:lineTo x="21346" y="0"/>
+                <wp:lineTo x="0" y="0"/>
+              </wp:wrapPolygon>
+            </wp:wrapTight>
+            <wp:docPr id="11" name="Afbeelding 11"/>
+            <wp:cNvGraphicFramePr>
+              <a:graphicFrameLocks xmlns:a="http://schemas.openxmlformats.org/drawingml/2006/main" noChangeAspect="1"/>
+            </wp:cNvGraphicFramePr>
+            <a:graphic xmlns:a="http://schemas.openxmlformats.org/drawingml/2006/main">
+              <a:graphicData uri="http://schemas.openxmlformats.org/drawingml/2006/picture">
+                <pic:pic xmlns:pic="http://schemas.openxmlformats.org/drawingml/2006/picture">
+                  <pic:nvPicPr>
+                    <pic:cNvPr id="9" name="Knipsel2.PNG"/>
+                    <pic:cNvPicPr/>
+                  </pic:nvPicPr>
+                  <pic:blipFill rotWithShape="1">
+                    <a:blip r:embed="rId28">
+                      <a:extLst>
+                        <a:ext uri="{28A0092B-C50C-407E-A947-70E740481C1C}">
+                          <a14:useLocalDpi xmlns:a14="http://schemas.microsoft.com/office/drawing/2010/main" val="0"/>
+                        </a:ext>
+                      </a:extLst>
+                    </a:blip>
+                    <a:srcRect l="1662" t="49226" r="55931" b="25208"/>
+                    <a:stretch/>
+                  </pic:blipFill>
+                  <pic:spPr bwMode="auto">
+                    <a:xfrm>
+                      <a:off x="0" y="0"/>
+                      <a:ext cx="2429050" cy="173905"/>
+                    </a:xfrm>
+                    <a:prstGeom prst="rect">
+                      <a:avLst/>
+                    </a:prstGeom>
+                    <a:ln>
+                      <a:noFill/>
+                    </a:ln>
+                    <a:extLst>
+                      <a:ext uri="{53640926-AAD7-44D8-BBD7-CCE9431645EC}">
+                        <a14:shadowObscured xmlns:a14="http://schemas.microsoft.com/office/drawing/2010/main"/>
+                      </a:ext>
+                    </a:extLst>
+                  </pic:spPr>
+                </pic:pic>
+              </a:graphicData>
+            </a:graphic>
+          </wp:anchor>
+        </w:drawing>
+      </w:r>
+    </w:p>
+    <w:p>
+      <w:pPr>
+        <w:rPr>
+          <w:rFonts w:ascii="Arial" w:hAnsi="Arial" w:cs="Arial"/>
+          <w:lang w:val="nl-BE"/>
+        </w:rPr>
+      </w:pPr>
+      <w:r>
+        <w:rPr>
+          <w:rFonts w:ascii="Arial" w:hAnsi="Arial" w:cs="Arial"/>
+          <w:lang w:val="nl-BE"/>
+        </w:rPr>
+        <w:t xml:space="preserve">Geen </w:t>
+      </w:r>
+      <w:proofErr w:type="spellStart"/>
+      <w:r>
+        <w:rPr>
+          <w:rFonts w:ascii="Arial" w:hAnsi="Arial" w:cs="Arial"/>
+          <w:lang w:val="nl-BE"/>
+        </w:rPr>
+        <w:t>threads</w:t>
+      </w:r>
+      <w:proofErr w:type="spellEnd"/>
+      <w:r>
+        <w:rPr>
+          <w:rFonts w:ascii="Arial" w:hAnsi="Arial" w:cs="Arial"/>
+          <w:lang w:val="nl-BE"/>
+        </w:rPr>
+        <w:t xml:space="preserve"> die worden geblokkeerd, wat goed rendement is voor een programma die altijd moet reageren op acties ondernomen door de gebruiker. Maar wat levert dit in verband met performance? We hebben </w:t>
+      </w:r>
+      <w:proofErr w:type="spellStart"/>
+      <w:r>
+        <w:rPr>
+          <w:rFonts w:ascii="Arial" w:hAnsi="Arial" w:cs="Arial"/>
+          <w:lang w:val="nl-BE"/>
+        </w:rPr>
+        <w:t>JProfiler</w:t>
+      </w:r>
+      <w:proofErr w:type="spellEnd"/>
+      <w:r>
+        <w:rPr>
+          <w:rFonts w:ascii="Arial" w:hAnsi="Arial" w:cs="Arial"/>
+          <w:lang w:val="nl-BE"/>
+        </w:rPr>
+        <w:t xml:space="preserve"> gebruikt om de snelheid te meten van de functie die we verbeterd hebben. De tijd die nodig om een thread op te starten is rond de 1000 µs. Hierbij tonen wij onderaan met een grafiek hoeveel impact dit heeft ten opzichte van de originele oplossing.</w:t>
+      </w:r>
+    </w:p>
+    <w:p>
+      <w:pPr>
+        <w:rPr>
+          <w:rFonts w:ascii="Arial" w:hAnsi="Arial" w:cs="Arial"/>
+          <w:lang w:val="nl-BE"/>
+        </w:rPr>
+      </w:pPr>
+      <w:r>
+        <w:rPr>
+          <w:rFonts w:ascii="Arial" w:hAnsi="Arial" w:cs="Arial"/>
+          <w:noProof/>
+          <w:lang w:val="nl-BE"/>
+        </w:rPr>
+        <w:drawing>
+          <wp:inline distT="0" distB="0" distL="0" distR="0">
+            <wp:extent cx="5438775" cy="2790825"/>
+            <wp:effectExtent l="0" t="0" r="9525" b="9525"/>
+            <wp:docPr id="19" name="Afbeelding 19"/>
+            <wp:cNvGraphicFramePr>
+              <a:graphicFrameLocks xmlns:a="http://schemas.openxmlformats.org/drawingml/2006/main" noChangeAspect="1"/>
+            </wp:cNvGraphicFramePr>
+            <a:graphic xmlns:a="http://schemas.openxmlformats.org/drawingml/2006/main">
+              <a:graphicData uri="http://schemas.openxmlformats.org/drawingml/2006/picture">
+                <pic:pic xmlns:pic="http://schemas.openxmlformats.org/drawingml/2006/picture">
+                  <pic:nvPicPr>
+                    <pic:cNvPr id="0" name="Picture 4"/>
+                    <pic:cNvPicPr>
+                      <a:picLocks noChangeAspect="1" noChangeArrowheads="1"/>
+                    </pic:cNvPicPr>
+                  </pic:nvPicPr>
+                  <pic:blipFill>
+                    <a:blip r:embed="rId29">
+                      <a:extLst>
+                        <a:ext uri="{28A0092B-C50C-407E-A947-70E740481C1C}">
+                          <a14:useLocalDpi xmlns:a14="http://schemas.microsoft.com/office/drawing/2010/main" val="0"/>
+                        </a:ext>
+                      </a:extLst>
+                    </a:blip>
+                    <a:srcRect/>
+                    <a:stretch>
+                      <a:fillRect/>
+                    </a:stretch>
+                  </pic:blipFill>
+                  <pic:spPr bwMode="auto">
+                    <a:xfrm>
+                      <a:off x="0" y="0"/>
+                      <a:ext cx="5438775" cy="2790825"/>
+                    </a:xfrm>
+                    <a:prstGeom prst="rect">
+                      <a:avLst/>
+                    </a:prstGeom>
+                    <a:noFill/>
+                    <a:ln>
+                      <a:noFill/>
+                    </a:ln>
+                  </pic:spPr>
+                </pic:pic>
+              </a:graphicData>
+            </a:graphic>
+          </wp:inline>
+        </w:drawing>
+      </w:r>
+    </w:p>
+    <w:p>
+      <w:pPr>
+        <w:rPr>
+          <w:rFonts w:ascii="Arial" w:hAnsi="Arial" w:cs="Arial"/>
+          <w:lang w:val="nl-BE"/>
+        </w:rPr>
+      </w:pPr>
+      <w:r>
+        <w:rPr>
+          <w:rFonts w:ascii="Arial" w:hAnsi="Arial" w:cs="Arial"/>
+          <w:lang w:val="nl-BE"/>
+        </w:rPr>
+        <w:t>De functie wordt in de huidige code 6 keer aangeroepen waarbij de schaalbaarheid te klein is en het verschil eno</w:t>
+      </w:r>
+      <w:r>
+        <w:rPr>
+          <w:rFonts w:ascii="Arial" w:hAnsi="Arial" w:cs="Arial"/>
+          <w:lang w:val="nl-BE"/>
+        </w:rPr>
+        <w:t xml:space="preserve">rm uitloopt. Trekken wij de </w:t>
+      </w:r>
+      <w:proofErr w:type="spellStart"/>
+      <w:r>
+        <w:rPr>
+          <w:rFonts w:ascii="Arial" w:hAnsi="Arial" w:cs="Arial"/>
+          <w:lang w:val="nl-BE"/>
+        </w:rPr>
+        <w:t>for</w:t>
+      </w:r>
+      <w:proofErr w:type="spellEnd"/>
+      <w:r>
+        <w:rPr>
+          <w:rFonts w:ascii="Arial" w:hAnsi="Arial" w:cs="Arial"/>
+          <w:lang w:val="nl-BE"/>
+        </w:rPr>
+        <w:t>-</w:t>
+      </w:r>
+      <w:r>
+        <w:rPr>
+          <w:rFonts w:ascii="Arial" w:hAnsi="Arial" w:cs="Arial"/>
+          <w:lang w:val="nl-BE"/>
+        </w:rPr>
+        <w:t>lus verder uit naar 10000 keer dan is er wel een performance winst</w:t>
+      </w:r>
+      <w:r>
+        <w:rPr>
+          <w:rFonts w:ascii="Arial" w:hAnsi="Arial" w:cs="Arial"/>
+          <w:lang w:val="nl-BE"/>
+        </w:rPr>
+        <w:t>.</w:t>
+      </w:r>
+    </w:p>
+    <w:p>
+      <w:pPr>
+        <w:rPr>
+          <w:rFonts w:ascii="Arial" w:hAnsi="Arial" w:cs="Arial"/>
+          <w:b/>
+          <w:u w:val="single"/>
+          <w:lang w:val="nl-BE"/>
+        </w:rPr>
+      </w:pPr>
+      <w:r>
+        <w:rPr>
+          <w:rFonts w:ascii="Arial" w:hAnsi="Arial" w:cs="Arial"/>
+          <w:b/>
+          <w:u w:val="single"/>
+          <w:lang w:val="nl-BE"/>
+        </w:rPr>
+        <w:t>Conclusie</w:t>
+      </w:r>
+    </w:p>
+    <w:p>
+      <w:pPr>
+        <w:rPr>
+          <w:rFonts w:ascii="Arial" w:hAnsi="Arial" w:cs="Arial"/>
+          <w:lang w:val="nl-BE"/>
+        </w:rPr>
+      </w:pPr>
+      <w:r>
+        <w:rPr>
+          <w:rFonts w:ascii="Arial" w:hAnsi="Arial" w:cs="Arial"/>
+          <w:lang w:val="nl-BE"/>
+        </w:rPr>
+        <w:t xml:space="preserve">De code belast de processor minimaal waardoor de executie van de code te snel verloopt om te kunnen verholpen worden door meerdere </w:t>
+      </w:r>
+      <w:proofErr w:type="spellStart"/>
+      <w:r>
+        <w:rPr>
+          <w:rFonts w:ascii="Arial" w:hAnsi="Arial" w:cs="Arial"/>
+          <w:lang w:val="nl-BE"/>
+        </w:rPr>
+        <w:t>threads</w:t>
+      </w:r>
+      <w:proofErr w:type="spellEnd"/>
+      <w:r>
+        <w:rPr>
+          <w:rFonts w:ascii="Arial" w:hAnsi="Arial" w:cs="Arial"/>
+          <w:lang w:val="nl-BE"/>
+        </w:rPr>
+        <w:t>.</w:t>
+      </w:r>
+    </w:p>
+    <w:p>
+      <w:pPr>
+        <w:rPr>
+          <w:rFonts w:eastAsia="Times New Roman" w:cstheme="minorHAnsi"/>
+          <w:b/>
+          <w:kern w:val="28"/>
+          <w:lang w:val="nl-BE"/>
+        </w:rPr>
+      </w:pPr>
+    </w:p>
+    <w:p>
+      <w:pPr>
+        <w:pStyle w:val="Kop1"/>
         <w:rPr>
           <w:rFonts w:ascii="Tahoma" w:hAnsi="Tahoma" w:cs="Tahoma"/>
           <w:lang w:val="nl-BE"/>
         </w:rPr>
       </w:pPr>
-      <w:bookmarkStart w:id="17" w:name="_Toc498032089"/>
       <w:r>
         <w:rPr>
           <w:rFonts w:ascii="Tahoma" w:hAnsi="Tahoma" w:cs="Tahoma"/>
@@ -5258,45 +7015,63 @@
         <w:lastRenderedPageBreak/>
         <w:t>Persoonlijke Reflectie</w:t>
       </w:r>
+      <w:bookmarkEnd w:id="16"/>
+    </w:p>
+    <w:p>
+      <w:pPr>
+        <w:pStyle w:val="Kop3"/>
+        <w:rPr>
+          <w:lang w:val="nl-BE"/>
+        </w:rPr>
+      </w:pPr>
+      <w:bookmarkStart w:id="17" w:name="_Toc498032090"/>
+      <w:r>
+        <w:rPr>
+          <w:lang w:val="nl-BE"/>
+        </w:rPr>
+        <w:t xml:space="preserve">Emre </w:t>
+      </w:r>
+      <w:r>
+        <w:rPr>
+          <w:lang w:val="nl-BE"/>
+        </w:rPr>
+        <w:t>Demirsatan</w:t>
+      </w:r>
+      <w:bookmarkStart w:id="18" w:name="_GoBack"/>
       <w:bookmarkEnd w:id="17"/>
-    </w:p>
-    <w:p>
-      <w:pPr>
-        <w:pStyle w:val="Heading3"/>
-        <w:rPr>
-          <w:lang w:val="nl-BE"/>
-        </w:rPr>
-      </w:pPr>
-      <w:bookmarkStart w:id="18" w:name="_Toc498032090"/>
-      <w:r>
-        <w:rPr>
-          <w:lang w:val="nl-BE"/>
-        </w:rPr>
-        <w:t xml:space="preserve">Emre </w:t>
-      </w:r>
-      <w:r>
-        <w:rPr>
-          <w:lang w:val="nl-BE"/>
-        </w:rPr>
-        <w:t>Demirsatan</w:t>
-      </w:r>
       <w:bookmarkEnd w:id="18"/>
     </w:p>
     <w:p>
       <w:pPr>
-        <w:pStyle w:val="Heading3"/>
+        <w:pStyle w:val="Kop3"/>
         <w:rPr>
           <w:lang w:val="nl-NL"/>
         </w:rPr>
       </w:pPr>
       <w:bookmarkStart w:id="19" w:name="_Toc498032091"/>
+      <w:proofErr w:type="spellStart"/>
       <w:r>
         <w:rPr>
           <w:lang w:val="nl-NL"/>
         </w:rPr>
-        <w:t>Muhammed Genc</w:t>
+        <w:t>Muhammed</w:t>
+      </w:r>
+      <w:proofErr w:type="spellEnd"/>
+      <w:r>
+        <w:rPr>
+          <w:lang w:val="nl-NL"/>
+        </w:rPr>
+        <w:t xml:space="preserve"> </w:t>
+      </w:r>
+      <w:proofErr w:type="spellStart"/>
+      <w:r>
+        <w:rPr>
+          <w:lang w:val="nl-NL"/>
+        </w:rPr>
+        <w:t>Genc</w:t>
       </w:r>
       <w:bookmarkEnd w:id="19"/>
+      <w:proofErr w:type="spellEnd"/>
     </w:p>
     <w:p>
       <w:r>
@@ -5305,7 +7080,7 @@
     </w:p>
     <w:p>
       <w:pPr>
-        <w:pStyle w:val="Heading1"/>
+        <w:pStyle w:val="Kop1"/>
         <w:rPr>
           <w:rFonts w:ascii="Tahoma" w:hAnsi="Tahoma" w:cs="Tahoma"/>
           <w:lang w:val="nl-BE"/>
@@ -5323,7 +7098,7 @@
       <w:bookmarkEnd w:id="20"/>
     </w:p>
     <w:p>
-      <w:hyperlink r:id="rId23" w:history="1">
+      <w:hyperlink r:id="rId30" w:history="1">
         <w:r>
           <w:rPr>
             <w:rStyle w:val="Hyperlink"/>
@@ -5333,7 +7108,7 @@
       </w:hyperlink>
     </w:p>
     <w:p>
-      <w:hyperlink r:id="rId24" w:history="1">
+      <w:hyperlink r:id="rId31" w:history="1">
         <w:r>
           <w:rPr>
             <w:rStyle w:val="Hyperlink"/>
@@ -5350,7 +7125,7 @@
           <w:color w:val="1155CC"/>
         </w:rPr>
       </w:pPr>
-      <w:hyperlink r:id="rId25" w:history="1">
+      <w:hyperlink r:id="rId32" w:history="1">
         <w:r>
           <w:rPr>
             <w:rStyle w:val="Hyperlink"/>
@@ -5361,7 +7136,7 @@
       </w:hyperlink>
     </w:p>
     <w:p>
-      <w:hyperlink r:id="rId26" w:history="1">
+      <w:hyperlink r:id="rId33" w:history="1">
         <w:r>
           <w:rPr>
             <w:rStyle w:val="Hyperlink"/>
@@ -5371,8 +7146,8 @@
       </w:hyperlink>
     </w:p>
     <w:sectPr>
-      <w:headerReference w:type="default" r:id="rId27"/>
-      <w:footerReference w:type="default" r:id="rId28"/>
+      <w:headerReference w:type="default" r:id="rId34"/>
+      <w:footerReference w:type="default" r:id="rId35"/>
       <w:pgSz w:w="11906" w:h="16838"/>
       <w:pgMar w:top="1417" w:right="1417" w:bottom="1417" w:left="1417" w:header="708" w:footer="708" w:gutter="0"/>
       <w:cols w:space="708"/>
@@ -5383,7 +7158,7 @@
 </file>
 
 <file path=word/endnotes.xml><?xml version="1.0" encoding="utf-8"?>
-<w:endnotes xmlns:wpc="http://schemas.microsoft.com/office/word/2010/wordprocessingCanvas" xmlns:mc="http://schemas.openxmlformats.org/markup-compatibility/2006" xmlns:o="urn:schemas-microsoft-com:office:office" xmlns:r="http://schemas.openxmlformats.org/officeDocument/2006/relationships" xmlns:m="http://schemas.openxmlformats.org/officeDocument/2006/math" xmlns:v="urn:schemas-microsoft-com:vml" xmlns:wp14="http://schemas.microsoft.com/office/word/2010/wordprocessingDrawing" xmlns:wp="http://schemas.openxmlformats.org/drawingml/2006/wordprocessingDrawing" xmlns:w10="urn:schemas-microsoft-com:office:word" xmlns:w="http://schemas.openxmlformats.org/wordprocessingml/2006/main" xmlns:w14="http://schemas.microsoft.com/office/word/2010/wordml" xmlns:w15="http://schemas.microsoft.com/office/word/2012/wordml" xmlns:wpg="http://schemas.microsoft.com/office/word/2010/wordprocessingGroup" xmlns:wpi="http://schemas.microsoft.com/office/word/2010/wordprocessingInk" xmlns:wne="http://schemas.microsoft.com/office/word/2006/wordml" xmlns:wps="http://schemas.microsoft.com/office/word/2010/wordprocessingShape" mc:Ignorable="w14 w15 wp14">
+<w:endnotes xmlns:wpc="http://schemas.microsoft.com/office/word/2010/wordprocessingCanvas" xmlns:cx="http://schemas.microsoft.com/office/drawing/2014/chartex" xmlns:cx1="http://schemas.microsoft.com/office/drawing/2015/9/8/chartex" xmlns:cx2="http://schemas.microsoft.com/office/drawing/2015/10/21/chartex" xmlns:cx3="http://schemas.microsoft.com/office/drawing/2016/5/9/chartex" xmlns:cx4="http://schemas.microsoft.com/office/drawing/2016/5/10/chartex" xmlns:cx5="http://schemas.microsoft.com/office/drawing/2016/5/11/chartex" xmlns:cx6="http://schemas.microsoft.com/office/drawing/2016/5/12/chartex" xmlns:cx7="http://schemas.microsoft.com/office/drawing/2016/5/13/chartex" xmlns:cx8="http://schemas.microsoft.com/office/drawing/2016/5/14/chartex" xmlns:mc="http://schemas.openxmlformats.org/markup-compatibility/2006" xmlns:aink="http://schemas.microsoft.com/office/drawing/2016/ink" xmlns:am3d="http://schemas.microsoft.com/office/drawing/2017/model3d" xmlns:o="urn:schemas-microsoft-com:office:office" xmlns:r="http://schemas.openxmlformats.org/officeDocument/2006/relationships" xmlns:m="http://schemas.openxmlformats.org/officeDocument/2006/math" xmlns:v="urn:schemas-microsoft-com:vml" xmlns:wp14="http://schemas.microsoft.com/office/word/2010/wordprocessingDrawing" xmlns:wp="http://schemas.openxmlformats.org/drawingml/2006/wordprocessingDrawing" xmlns:w10="urn:schemas-microsoft-com:office:word" xmlns:w="http://schemas.openxmlformats.org/wordprocessingml/2006/main" xmlns:w14="http://schemas.microsoft.com/office/word/2010/wordml" xmlns:w15="http://schemas.microsoft.com/office/word/2012/wordml" xmlns:w16cid="http://schemas.microsoft.com/office/word/2016/wordml/cid" xmlns:w16se="http://schemas.microsoft.com/office/word/2015/wordml/symex" xmlns:wpg="http://schemas.microsoft.com/office/word/2010/wordprocessingGroup" xmlns:wpi="http://schemas.microsoft.com/office/word/2010/wordprocessingInk" xmlns:wne="http://schemas.microsoft.com/office/word/2006/wordml" xmlns:wps="http://schemas.microsoft.com/office/word/2010/wordprocessingShape" mc:Ignorable="w14 w15 w16se w16cid wp14">
   <w:endnote w:type="separator" w:id="-1">
     <w:p>
       <w:pPr>
@@ -5408,7 +7183,7 @@
 </file>
 
 <file path=word/footer1.xml><?xml version="1.0" encoding="utf-8"?>
-<w:ftr xmlns:wpc="http://schemas.microsoft.com/office/word/2010/wordprocessingCanvas" xmlns:mc="http://schemas.openxmlformats.org/markup-compatibility/2006" xmlns:o="urn:schemas-microsoft-com:office:office" xmlns:r="http://schemas.openxmlformats.org/officeDocument/2006/relationships" xmlns:m="http://schemas.openxmlformats.org/officeDocument/2006/math" xmlns:v="urn:schemas-microsoft-com:vml" xmlns:wp14="http://schemas.microsoft.com/office/word/2010/wordprocessingDrawing" xmlns:wp="http://schemas.openxmlformats.org/drawingml/2006/wordprocessingDrawing" xmlns:w10="urn:schemas-microsoft-com:office:word" xmlns:w="http://schemas.openxmlformats.org/wordprocessingml/2006/main" xmlns:w14="http://schemas.microsoft.com/office/word/2010/wordml" xmlns:w15="http://schemas.microsoft.com/office/word/2012/wordml" xmlns:wpg="http://schemas.microsoft.com/office/word/2010/wordprocessingGroup" xmlns:wpi="http://schemas.microsoft.com/office/word/2010/wordprocessingInk" xmlns:wne="http://schemas.microsoft.com/office/word/2006/wordml" xmlns:wps="http://schemas.microsoft.com/office/word/2010/wordprocessingShape" mc:Ignorable="w14 w15 wp14">
+<w:ftr xmlns:wpc="http://schemas.microsoft.com/office/word/2010/wordprocessingCanvas" xmlns:cx="http://schemas.microsoft.com/office/drawing/2014/chartex" xmlns:cx1="http://schemas.microsoft.com/office/drawing/2015/9/8/chartex" xmlns:cx2="http://schemas.microsoft.com/office/drawing/2015/10/21/chartex" xmlns:cx3="http://schemas.microsoft.com/office/drawing/2016/5/9/chartex" xmlns:cx4="http://schemas.microsoft.com/office/drawing/2016/5/10/chartex" xmlns:cx5="http://schemas.microsoft.com/office/drawing/2016/5/11/chartex" xmlns:cx6="http://schemas.microsoft.com/office/drawing/2016/5/12/chartex" xmlns:cx7="http://schemas.microsoft.com/office/drawing/2016/5/13/chartex" xmlns:cx8="http://schemas.microsoft.com/office/drawing/2016/5/14/chartex" xmlns:mc="http://schemas.openxmlformats.org/markup-compatibility/2006" xmlns:aink="http://schemas.microsoft.com/office/drawing/2016/ink" xmlns:am3d="http://schemas.microsoft.com/office/drawing/2017/model3d" xmlns:o="urn:schemas-microsoft-com:office:office" xmlns:r="http://schemas.openxmlformats.org/officeDocument/2006/relationships" xmlns:m="http://schemas.openxmlformats.org/officeDocument/2006/math" xmlns:v="urn:schemas-microsoft-com:vml" xmlns:wp14="http://schemas.microsoft.com/office/word/2010/wordprocessingDrawing" xmlns:wp="http://schemas.openxmlformats.org/drawingml/2006/wordprocessingDrawing" xmlns:w10="urn:schemas-microsoft-com:office:word" xmlns:w="http://schemas.openxmlformats.org/wordprocessingml/2006/main" xmlns:w14="http://schemas.microsoft.com/office/word/2010/wordml" xmlns:w15="http://schemas.microsoft.com/office/word/2012/wordml" xmlns:w16cid="http://schemas.microsoft.com/office/word/2016/wordml/cid" xmlns:w16se="http://schemas.microsoft.com/office/word/2015/wordml/symex" xmlns:wpg="http://schemas.microsoft.com/office/word/2010/wordprocessingGroup" xmlns:wpi="http://schemas.microsoft.com/office/word/2010/wordprocessingInk" xmlns:wne="http://schemas.microsoft.com/office/word/2006/wordml" xmlns:wps="http://schemas.microsoft.com/office/word/2010/wordprocessingShape" mc:Ignorable="w14 w15 w16se w16cid wp14">
   <w:sdt>
     <w:sdtPr>
       <w:id w:val="-1361812459"/>
@@ -5421,7 +7196,7 @@
     <w:sdtContent>
       <w:p>
         <w:pPr>
-          <w:pStyle w:val="Footer"/>
+          <w:pStyle w:val="Voettekst"/>
           <w:jc w:val="right"/>
         </w:pPr>
         <w:r>
@@ -5437,7 +7212,7 @@
           <w:rPr>
             <w:noProof/>
           </w:rPr>
-          <w:t>7</w:t>
+          <w:t>14</w:t>
         </w:r>
         <w:r>
           <w:fldChar w:fldCharType="end"/>
@@ -5449,7 +7224,7 @@
 </file>
 
 <file path=word/footnotes.xml><?xml version="1.0" encoding="utf-8"?>
-<w:footnotes xmlns:wpc="http://schemas.microsoft.com/office/word/2010/wordprocessingCanvas" xmlns:mc="http://schemas.openxmlformats.org/markup-compatibility/2006" xmlns:o="urn:schemas-microsoft-com:office:office" xmlns:r="http://schemas.openxmlformats.org/officeDocument/2006/relationships" xmlns:m="http://schemas.openxmlformats.org/officeDocument/2006/math" xmlns:v="urn:schemas-microsoft-com:vml" xmlns:wp14="http://schemas.microsoft.com/office/word/2010/wordprocessingDrawing" xmlns:wp="http://schemas.openxmlformats.org/drawingml/2006/wordprocessingDrawing" xmlns:w10="urn:schemas-microsoft-com:office:word" xmlns:w="http://schemas.openxmlformats.org/wordprocessingml/2006/main" xmlns:w14="http://schemas.microsoft.com/office/word/2010/wordml" xmlns:w15="http://schemas.microsoft.com/office/word/2012/wordml" xmlns:wpg="http://schemas.microsoft.com/office/word/2010/wordprocessingGroup" xmlns:wpi="http://schemas.microsoft.com/office/word/2010/wordprocessingInk" xmlns:wne="http://schemas.microsoft.com/office/word/2006/wordml" xmlns:wps="http://schemas.microsoft.com/office/word/2010/wordprocessingShape" mc:Ignorable="w14 w15 wp14">
+<w:footnotes xmlns:wpc="http://schemas.microsoft.com/office/word/2010/wordprocessingCanvas" xmlns:cx="http://schemas.microsoft.com/office/drawing/2014/chartex" xmlns:cx1="http://schemas.microsoft.com/office/drawing/2015/9/8/chartex" xmlns:cx2="http://schemas.microsoft.com/office/drawing/2015/10/21/chartex" xmlns:cx3="http://schemas.microsoft.com/office/drawing/2016/5/9/chartex" xmlns:cx4="http://schemas.microsoft.com/office/drawing/2016/5/10/chartex" xmlns:cx5="http://schemas.microsoft.com/office/drawing/2016/5/11/chartex" xmlns:cx6="http://schemas.microsoft.com/office/drawing/2016/5/12/chartex" xmlns:cx7="http://schemas.microsoft.com/office/drawing/2016/5/13/chartex" xmlns:cx8="http://schemas.microsoft.com/office/drawing/2016/5/14/chartex" xmlns:mc="http://schemas.openxmlformats.org/markup-compatibility/2006" xmlns:aink="http://schemas.microsoft.com/office/drawing/2016/ink" xmlns:am3d="http://schemas.microsoft.com/office/drawing/2017/model3d" xmlns:o="urn:schemas-microsoft-com:office:office" xmlns:r="http://schemas.openxmlformats.org/officeDocument/2006/relationships" xmlns:m="http://schemas.openxmlformats.org/officeDocument/2006/math" xmlns:v="urn:schemas-microsoft-com:vml" xmlns:wp14="http://schemas.microsoft.com/office/word/2010/wordprocessingDrawing" xmlns:wp="http://schemas.openxmlformats.org/drawingml/2006/wordprocessingDrawing" xmlns:w10="urn:schemas-microsoft-com:office:word" xmlns:w="http://schemas.openxmlformats.org/wordprocessingml/2006/main" xmlns:w14="http://schemas.microsoft.com/office/word/2010/wordml" xmlns:w15="http://schemas.microsoft.com/office/word/2012/wordml" xmlns:w16cid="http://schemas.microsoft.com/office/word/2016/wordml/cid" xmlns:w16se="http://schemas.microsoft.com/office/word/2015/wordml/symex" xmlns:wpg="http://schemas.microsoft.com/office/word/2010/wordprocessingGroup" xmlns:wpi="http://schemas.microsoft.com/office/word/2010/wordprocessingInk" xmlns:wne="http://schemas.microsoft.com/office/word/2006/wordml" xmlns:wps="http://schemas.microsoft.com/office/word/2010/wordprocessingShape" mc:Ignorable="w14 w15 w16se w16cid wp14">
   <w:footnote w:type="separator" w:id="-1">
     <w:p>
       <w:pPr>
@@ -5474,7 +7249,7 @@
 </file>
 
 <file path=word/header1.xml><?xml version="1.0" encoding="utf-8"?>
-<w:hdr xmlns:wpc="http://schemas.microsoft.com/office/word/2010/wordprocessingCanvas" xmlns:mc="http://schemas.openxmlformats.org/markup-compatibility/2006" xmlns:o="urn:schemas-microsoft-com:office:office" xmlns:r="http://schemas.openxmlformats.org/officeDocument/2006/relationships" xmlns:m="http://schemas.openxmlformats.org/officeDocument/2006/math" xmlns:v="urn:schemas-microsoft-com:vml" xmlns:wp14="http://schemas.microsoft.com/office/word/2010/wordprocessingDrawing" xmlns:wp="http://schemas.openxmlformats.org/drawingml/2006/wordprocessingDrawing" xmlns:w10="urn:schemas-microsoft-com:office:word" xmlns:w="http://schemas.openxmlformats.org/wordprocessingml/2006/main" xmlns:w14="http://schemas.microsoft.com/office/word/2010/wordml" xmlns:w15="http://schemas.microsoft.com/office/word/2012/wordml" xmlns:wpg="http://schemas.microsoft.com/office/word/2010/wordprocessingGroup" xmlns:wpi="http://schemas.microsoft.com/office/word/2010/wordprocessingInk" xmlns:wne="http://schemas.microsoft.com/office/word/2006/wordml" xmlns:wps="http://schemas.microsoft.com/office/word/2010/wordprocessingShape" mc:Ignorable="w14 w15 wp14">
+<w:hdr xmlns:wpc="http://schemas.microsoft.com/office/word/2010/wordprocessingCanvas" xmlns:cx="http://schemas.microsoft.com/office/drawing/2014/chartex" xmlns:cx1="http://schemas.microsoft.com/office/drawing/2015/9/8/chartex" xmlns:cx2="http://schemas.microsoft.com/office/drawing/2015/10/21/chartex" xmlns:cx3="http://schemas.microsoft.com/office/drawing/2016/5/9/chartex" xmlns:cx4="http://schemas.microsoft.com/office/drawing/2016/5/10/chartex" xmlns:cx5="http://schemas.microsoft.com/office/drawing/2016/5/11/chartex" xmlns:cx6="http://schemas.microsoft.com/office/drawing/2016/5/12/chartex" xmlns:cx7="http://schemas.microsoft.com/office/drawing/2016/5/13/chartex" xmlns:cx8="http://schemas.microsoft.com/office/drawing/2016/5/14/chartex" xmlns:mc="http://schemas.openxmlformats.org/markup-compatibility/2006" xmlns:aink="http://schemas.microsoft.com/office/drawing/2016/ink" xmlns:am3d="http://schemas.microsoft.com/office/drawing/2017/model3d" xmlns:o="urn:schemas-microsoft-com:office:office" xmlns:r="http://schemas.openxmlformats.org/officeDocument/2006/relationships" xmlns:m="http://schemas.openxmlformats.org/officeDocument/2006/math" xmlns:v="urn:schemas-microsoft-com:vml" xmlns:wp14="http://schemas.microsoft.com/office/word/2010/wordprocessingDrawing" xmlns:wp="http://schemas.openxmlformats.org/drawingml/2006/wordprocessingDrawing" xmlns:w10="urn:schemas-microsoft-com:office:word" xmlns:w="http://schemas.openxmlformats.org/wordprocessingml/2006/main" xmlns:w14="http://schemas.microsoft.com/office/word/2010/wordml" xmlns:w15="http://schemas.microsoft.com/office/word/2012/wordml" xmlns:w16cid="http://schemas.microsoft.com/office/word/2016/wordml/cid" xmlns:w16se="http://schemas.microsoft.com/office/word/2015/wordml/symex" xmlns:wpg="http://schemas.microsoft.com/office/word/2010/wordprocessingGroup" xmlns:wpi="http://schemas.microsoft.com/office/word/2010/wordprocessingInk" xmlns:wne="http://schemas.microsoft.com/office/word/2006/wordml" xmlns:wps="http://schemas.microsoft.com/office/word/2010/wordprocessingShape" mc:Ignorable="w14 w15 w16se w16cid wp14">
   <w:p>
     <w:pPr>
       <w:tabs>
@@ -5523,14 +7298,14 @@
   </w:p>
   <w:p>
     <w:pPr>
-      <w:pStyle w:val="Header"/>
+      <w:pStyle w:val="Koptekst"/>
     </w:pPr>
   </w:p>
 </w:hdr>
 </file>
 
 <file path=word/numbering.xml><?xml version="1.0" encoding="utf-8"?>
-<w:numbering xmlns:wpc="http://schemas.microsoft.com/office/word/2010/wordprocessingCanvas" xmlns:mc="http://schemas.openxmlformats.org/markup-compatibility/2006" xmlns:o="urn:schemas-microsoft-com:office:office" xmlns:r="http://schemas.openxmlformats.org/officeDocument/2006/relationships" xmlns:m="http://schemas.openxmlformats.org/officeDocument/2006/math" xmlns:v="urn:schemas-microsoft-com:vml" xmlns:wp14="http://schemas.microsoft.com/office/word/2010/wordprocessingDrawing" xmlns:wp="http://schemas.openxmlformats.org/drawingml/2006/wordprocessingDrawing" xmlns:w10="urn:schemas-microsoft-com:office:word" xmlns:w="http://schemas.openxmlformats.org/wordprocessingml/2006/main" xmlns:w14="http://schemas.microsoft.com/office/word/2010/wordml" xmlns:w15="http://schemas.microsoft.com/office/word/2012/wordml" xmlns:wpg="http://schemas.microsoft.com/office/word/2010/wordprocessingGroup" xmlns:wpi="http://schemas.microsoft.com/office/word/2010/wordprocessingInk" xmlns:wne="http://schemas.microsoft.com/office/word/2006/wordml" xmlns:wps="http://schemas.microsoft.com/office/word/2010/wordprocessingShape" mc:Ignorable="w14 w15 wp14">
+<w:numbering xmlns:wpc="http://schemas.microsoft.com/office/word/2010/wordprocessingCanvas" xmlns:cx="http://schemas.microsoft.com/office/drawing/2014/chartex" xmlns:cx1="http://schemas.microsoft.com/office/drawing/2015/9/8/chartex" xmlns:cx2="http://schemas.microsoft.com/office/drawing/2015/10/21/chartex" xmlns:cx3="http://schemas.microsoft.com/office/drawing/2016/5/9/chartex" xmlns:cx4="http://schemas.microsoft.com/office/drawing/2016/5/10/chartex" xmlns:cx5="http://schemas.microsoft.com/office/drawing/2016/5/11/chartex" xmlns:cx6="http://schemas.microsoft.com/office/drawing/2016/5/12/chartex" xmlns:cx7="http://schemas.microsoft.com/office/drawing/2016/5/13/chartex" xmlns:cx8="http://schemas.microsoft.com/office/drawing/2016/5/14/chartex" xmlns:mc="http://schemas.openxmlformats.org/markup-compatibility/2006" xmlns:aink="http://schemas.microsoft.com/office/drawing/2016/ink" xmlns:am3d="http://schemas.microsoft.com/office/drawing/2017/model3d" xmlns:o="urn:schemas-microsoft-com:office:office" xmlns:r="http://schemas.openxmlformats.org/officeDocument/2006/relationships" xmlns:m="http://schemas.openxmlformats.org/officeDocument/2006/math" xmlns:v="urn:schemas-microsoft-com:vml" xmlns:wp14="http://schemas.microsoft.com/office/word/2010/wordprocessingDrawing" xmlns:wp="http://schemas.openxmlformats.org/drawingml/2006/wordprocessingDrawing" xmlns:w10="urn:schemas-microsoft-com:office:word" xmlns:w="http://schemas.openxmlformats.org/wordprocessingml/2006/main" xmlns:w14="http://schemas.microsoft.com/office/word/2010/wordml" xmlns:w15="http://schemas.microsoft.com/office/word/2012/wordml" xmlns:w16cid="http://schemas.microsoft.com/office/word/2016/wordml/cid" xmlns:w16se="http://schemas.microsoft.com/office/word/2015/wordml/symex" xmlns:wpg="http://schemas.microsoft.com/office/word/2010/wordprocessingGroup" xmlns:wpi="http://schemas.microsoft.com/office/word/2010/wordprocessingInk" xmlns:wne="http://schemas.microsoft.com/office/word/2006/wordml" xmlns:wps="http://schemas.microsoft.com/office/word/2010/wordprocessingShape" mc:Ignorable="w14 w15 w16se w16cid wp14">
   <w:abstractNum w:abstractNumId="0" w15:restartNumberingAfterBreak="0">
     <w:nsid w:val="FFFFFFFB"/>
     <w:multiLevelType w:val="multilevel"/>
@@ -5538,7 +7313,7 @@
     <w:lvl w:ilvl="0">
       <w:start w:val="1"/>
       <w:numFmt w:val="decimal"/>
-      <w:pStyle w:val="Heading1"/>
+      <w:pStyle w:val="Kop1"/>
       <w:lvlText w:val="%1."/>
       <w:legacy w:legacy="1" w:legacySpace="144" w:legacyIndent="0"/>
       <w:lvlJc w:val="left"/>
@@ -5546,7 +7321,7 @@
     <w:lvl w:ilvl="1">
       <w:start w:val="1"/>
       <w:numFmt w:val="decimal"/>
-      <w:pStyle w:val="Heading2"/>
+      <w:pStyle w:val="Kop2"/>
       <w:lvlText w:val="%1.%2"/>
       <w:legacy w:legacy="1" w:legacySpace="144" w:legacyIndent="0"/>
       <w:lvlJc w:val="left"/>
@@ -5554,7 +7329,7 @@
     <w:lvl w:ilvl="2">
       <w:start w:val="1"/>
       <w:numFmt w:val="decimal"/>
-      <w:pStyle w:val="Heading3"/>
+      <w:pStyle w:val="Kop3"/>
       <w:lvlText w:val="%1.%2.%3"/>
       <w:legacy w:legacy="1" w:legacySpace="144" w:legacyIndent="0"/>
       <w:lvlJc w:val="left"/>
@@ -5562,7 +7337,7 @@
     <w:lvl w:ilvl="3">
       <w:start w:val="1"/>
       <w:numFmt w:val="decimal"/>
-      <w:pStyle w:val="Heading4"/>
+      <w:pStyle w:val="Kop4"/>
       <w:lvlText w:val="%1.%2.%3.%4"/>
       <w:legacy w:legacy="1" w:legacySpace="144" w:legacyIndent="0"/>
       <w:lvlJc w:val="left"/>
@@ -5570,7 +7345,7 @@
     <w:lvl w:ilvl="4">
       <w:start w:val="1"/>
       <w:numFmt w:val="decimal"/>
-      <w:pStyle w:val="Heading5"/>
+      <w:pStyle w:val="Kop5"/>
       <w:lvlText w:val="%1.%2.%3.%4.%5"/>
       <w:legacy w:legacy="1" w:legacySpace="144" w:legacyIndent="0"/>
       <w:lvlJc w:val="left"/>
@@ -5578,7 +7353,7 @@
     <w:lvl w:ilvl="5">
       <w:start w:val="1"/>
       <w:numFmt w:val="decimal"/>
-      <w:pStyle w:val="Heading6"/>
+      <w:pStyle w:val="Kop6"/>
       <w:lvlText w:val="%1.%2.%3.%4.%5.%6"/>
       <w:legacy w:legacy="1" w:legacySpace="144" w:legacyIndent="0"/>
       <w:lvlJc w:val="left"/>
@@ -5586,7 +7361,7 @@
     <w:lvl w:ilvl="6">
       <w:start w:val="1"/>
       <w:numFmt w:val="decimal"/>
-      <w:pStyle w:val="Heading7"/>
+      <w:pStyle w:val="Kop7"/>
       <w:lvlText w:val="%1.%2.%3.%4.%5.%6.%7"/>
       <w:legacy w:legacy="1" w:legacySpace="144" w:legacyIndent="0"/>
       <w:lvlJc w:val="left"/>
@@ -5594,7 +7369,7 @@
     <w:lvl w:ilvl="7">
       <w:start w:val="1"/>
       <w:numFmt w:val="decimal"/>
-      <w:pStyle w:val="Heading8"/>
+      <w:pStyle w:val="Kop8"/>
       <w:lvlText w:val="%1.%2.%3.%4.%5.%6.%7.%8"/>
       <w:legacy w:legacy="1" w:legacySpace="144" w:legacyIndent="0"/>
       <w:lvlJc w:val="left"/>
@@ -5602,7 +7377,7 @@
     <w:lvl w:ilvl="8">
       <w:start w:val="1"/>
       <w:numFmt w:val="decimal"/>
-      <w:pStyle w:val="Heading9"/>
+      <w:pStyle w:val="Kop9"/>
       <w:lvlText w:val="%1.%2.%3.%4.%5.%6.%7.%8.%9"/>
       <w:legacy w:legacy="1" w:legacySpace="144" w:legacyIndent="0"/>
       <w:lvlJc w:val="left"/>
@@ -6686,7 +8461,7 @@
 </file>
 
 <file path=word/styles.xml><?xml version="1.0" encoding="utf-8"?>
-<w:styles xmlns:mc="http://schemas.openxmlformats.org/markup-compatibility/2006" xmlns:r="http://schemas.openxmlformats.org/officeDocument/2006/relationships" xmlns:w="http://schemas.openxmlformats.org/wordprocessingml/2006/main" xmlns:w14="http://schemas.microsoft.com/office/word/2010/wordml" xmlns:w15="http://schemas.microsoft.com/office/word/2012/wordml" mc:Ignorable="w14 w15">
+<w:styles xmlns:mc="http://schemas.openxmlformats.org/markup-compatibility/2006" xmlns:r="http://schemas.openxmlformats.org/officeDocument/2006/relationships" xmlns:w="http://schemas.openxmlformats.org/wordprocessingml/2006/main" xmlns:w14="http://schemas.microsoft.com/office/word/2010/wordml" xmlns:w15="http://schemas.microsoft.com/office/word/2012/wordml" xmlns:w16cid="http://schemas.microsoft.com/office/word/2016/wordml/cid" xmlns:w16se="http://schemas.microsoft.com/office/word/2015/wordml/symex" mc:Ignorable="w14 w15 w16se w16cid">
   <w:docDefaults>
     <w:rPrDefault>
       <w:rPr>
@@ -6702,7 +8477,7 @@
       </w:pPr>
     </w:pPrDefault>
   </w:docDefaults>
-  <w:latentStyles w:defLockedState="0" w:defUIPriority="99" w:defSemiHidden="0" w:defUnhideWhenUsed="0" w:defQFormat="0" w:count="371">
+  <w:latentStyles w:defLockedState="0" w:defUIPriority="99" w:defSemiHidden="0" w:defUnhideWhenUsed="0" w:defQFormat="0" w:count="375">
     <w:lsdException w:name="Normal" w:uiPriority="0" w:qFormat="1"/>
     <w:lsdException w:name="heading 1" w:uiPriority="9" w:qFormat="1"/>
     <w:lsdException w:name="heading 2" w:semiHidden="1" w:uiPriority="9" w:unhideWhenUsed="1" w:qFormat="1"/>
@@ -6808,7 +8583,6 @@
     <w:lsdException w:name="HTML Sample" w:semiHidden="1" w:unhideWhenUsed="1"/>
     <w:lsdException w:name="HTML Typewriter" w:semiHidden="1" w:unhideWhenUsed="1"/>
     <w:lsdException w:name="HTML Variable" w:semiHidden="1" w:unhideWhenUsed="1"/>
-    <w:lsdException w:name="Normal Table" w:semiHidden="1" w:unhideWhenUsed="1"/>
     <w:lsdException w:name="annotation subject" w:semiHidden="1" w:unhideWhenUsed="1"/>
     <w:lsdException w:name="No List" w:semiHidden="1" w:unhideWhenUsed="1"/>
     <w:lsdException w:name="Outline List 1" w:semiHidden="1" w:unhideWhenUsed="1"/>
@@ -6852,10 +8626,8 @@
     <w:lsdException w:name="Table Elegant" w:semiHidden="1" w:unhideWhenUsed="1"/>
     <w:lsdException w:name="Table Professional" w:semiHidden="1" w:unhideWhenUsed="1"/>
     <w:lsdException w:name="Table Subtle 1" w:semiHidden="1" w:unhideWhenUsed="1"/>
-    <w:lsdException w:name="Table Subtle 2" w:semiHidden="1" w:unhideWhenUsed="1"/>
     <w:lsdException w:name="Table Web 1" w:semiHidden="1" w:unhideWhenUsed="1"/>
     <w:lsdException w:name="Table Web 2" w:semiHidden="1" w:unhideWhenUsed="1"/>
-    <w:lsdException w:name="Table Web 3" w:semiHidden="1" w:unhideWhenUsed="1"/>
     <w:lsdException w:name="Balloon Text" w:semiHidden="1" w:unhideWhenUsed="1"/>
     <w:lsdException w:name="Table Grid" w:uiPriority="39"/>
     <w:lsdException w:name="Table Theme" w:semiHidden="1" w:unhideWhenUsed="1"/>
@@ -7074,16 +8846,20 @@
     <w:lsdException w:name="List Table 5 Dark Accent 6" w:uiPriority="50"/>
     <w:lsdException w:name="List Table 6 Colorful Accent 6" w:uiPriority="51"/>
     <w:lsdException w:name="List Table 7 Colorful Accent 6" w:uiPriority="52"/>
+    <w:lsdException w:name="Mention" w:semiHidden="1" w:unhideWhenUsed="1"/>
+    <w:lsdException w:name="Smart Hyperlink" w:semiHidden="1" w:unhideWhenUsed="1"/>
+    <w:lsdException w:name="Hashtag" w:semiHidden="1" w:unhideWhenUsed="1"/>
+    <w:lsdException w:name="Unresolved Mention" w:semiHidden="1" w:unhideWhenUsed="1"/>
   </w:latentStyles>
-  <w:style w:type="paragraph" w:default="1" w:styleId="Normal">
+  <w:style w:type="paragraph" w:default="1" w:styleId="Standaard">
     <w:name w:val="Normal"/>
     <w:qFormat/>
   </w:style>
-  <w:style w:type="paragraph" w:styleId="Heading1">
+  <w:style w:type="paragraph" w:styleId="Kop1">
     <w:name w:val="heading 1"/>
-    <w:basedOn w:val="Normal"/>
-    <w:next w:val="Normal"/>
-    <w:link w:val="Heading1Char"/>
+    <w:basedOn w:val="Standaard"/>
+    <w:next w:val="Standaard"/>
+    <w:link w:val="Kop1Char"/>
     <w:uiPriority w:val="9"/>
     <w:qFormat/>
     <w:rsid w:val="00F35E4A"/>
@@ -7105,11 +8881,11 @@
       <w:lang w:val="en-US"/>
     </w:rPr>
   </w:style>
-  <w:style w:type="paragraph" w:styleId="Heading2">
+  <w:style w:type="paragraph" w:styleId="Kop2">
     <w:name w:val="heading 2"/>
-    <w:basedOn w:val="Normal"/>
-    <w:next w:val="Normal"/>
-    <w:link w:val="Heading2Char"/>
+    <w:basedOn w:val="Standaard"/>
+    <w:next w:val="Standaard"/>
+    <w:link w:val="Kop2Char"/>
     <w:uiPriority w:val="9"/>
     <w:qFormat/>
     <w:rsid w:val="00F35E4A"/>
@@ -7131,11 +8907,11 @@
       <w:lang w:val="en-US"/>
     </w:rPr>
   </w:style>
-  <w:style w:type="paragraph" w:styleId="Heading3">
+  <w:style w:type="paragraph" w:styleId="Kop3">
     <w:name w:val="heading 3"/>
-    <w:basedOn w:val="Normal"/>
-    <w:next w:val="Normal"/>
-    <w:link w:val="Heading3Char"/>
+    <w:basedOn w:val="Standaard"/>
+    <w:next w:val="Standaard"/>
+    <w:link w:val="Kop3Char"/>
     <w:uiPriority w:val="9"/>
     <w:qFormat/>
     <w:rsid w:val="00F35E4A"/>
@@ -7155,11 +8931,11 @@
       <w:lang w:val="en-US"/>
     </w:rPr>
   </w:style>
-  <w:style w:type="paragraph" w:styleId="Heading4">
+  <w:style w:type="paragraph" w:styleId="Kop4">
     <w:name w:val="heading 4"/>
-    <w:basedOn w:val="Normal"/>
-    <w:next w:val="Normal"/>
-    <w:link w:val="Heading4Char"/>
+    <w:basedOn w:val="Standaard"/>
+    <w:next w:val="Standaard"/>
+    <w:link w:val="Kop4Char"/>
     <w:uiPriority w:val="9"/>
     <w:qFormat/>
     <w:rsid w:val="00F35E4A"/>
@@ -7181,11 +8957,11 @@
       <w:lang w:val="en-US"/>
     </w:rPr>
   </w:style>
-  <w:style w:type="paragraph" w:styleId="Heading5">
+  <w:style w:type="paragraph" w:styleId="Kop5">
     <w:name w:val="heading 5"/>
-    <w:basedOn w:val="Normal"/>
-    <w:next w:val="Normal"/>
-    <w:link w:val="Heading5Char"/>
+    <w:basedOn w:val="Standaard"/>
+    <w:next w:val="Standaard"/>
+    <w:link w:val="Kop5Char"/>
     <w:uiPriority w:val="9"/>
     <w:qFormat/>
     <w:rsid w:val="00F35E4A"/>
@@ -7204,11 +8980,11 @@
       <w:lang w:val="en-US"/>
     </w:rPr>
   </w:style>
-  <w:style w:type="paragraph" w:styleId="Heading6">
+  <w:style w:type="paragraph" w:styleId="Kop6">
     <w:name w:val="heading 6"/>
-    <w:basedOn w:val="Normal"/>
-    <w:next w:val="Normal"/>
-    <w:link w:val="Heading6Char"/>
+    <w:basedOn w:val="Standaard"/>
+    <w:next w:val="Standaard"/>
+    <w:link w:val="Kop6Char"/>
     <w:uiPriority w:val="9"/>
     <w:qFormat/>
     <w:rsid w:val="00F35E4A"/>
@@ -7228,11 +9004,11 @@
       <w:lang w:val="en-US"/>
     </w:rPr>
   </w:style>
-  <w:style w:type="paragraph" w:styleId="Heading7">
+  <w:style w:type="paragraph" w:styleId="Kop7">
     <w:name w:val="heading 7"/>
-    <w:basedOn w:val="Normal"/>
-    <w:next w:val="Normal"/>
-    <w:link w:val="Heading7Char"/>
+    <w:basedOn w:val="Standaard"/>
+    <w:next w:val="Standaard"/>
+    <w:link w:val="Kop7Char"/>
     <w:uiPriority w:val="9"/>
     <w:qFormat/>
     <w:rsid w:val="00F35E4A"/>
@@ -7252,11 +9028,11 @@
       <w:lang w:val="en-US"/>
     </w:rPr>
   </w:style>
-  <w:style w:type="paragraph" w:styleId="Heading8">
+  <w:style w:type="paragraph" w:styleId="Kop8">
     <w:name w:val="heading 8"/>
-    <w:basedOn w:val="Normal"/>
-    <w:next w:val="Normal"/>
-    <w:link w:val="Heading8Char"/>
+    <w:basedOn w:val="Standaard"/>
+    <w:next w:val="Standaard"/>
+    <w:link w:val="Kop8Char"/>
     <w:uiPriority w:val="9"/>
     <w:qFormat/>
     <w:rsid w:val="00F35E4A"/>
@@ -7277,11 +9053,11 @@
       <w:lang w:val="en-US"/>
     </w:rPr>
   </w:style>
-  <w:style w:type="paragraph" w:styleId="Heading9">
+  <w:style w:type="paragraph" w:styleId="Kop9">
     <w:name w:val="heading 9"/>
-    <w:basedOn w:val="Normal"/>
-    <w:next w:val="Normal"/>
-    <w:link w:val="Heading9Char"/>
+    <w:basedOn w:val="Standaard"/>
+    <w:next w:val="Standaard"/>
+    <w:link w:val="Kop9Char"/>
     <w:uiPriority w:val="9"/>
     <w:qFormat/>
     <w:rsid w:val="00F35E4A"/>
@@ -7302,13 +9078,13 @@
       <w:lang w:val="en-US"/>
     </w:rPr>
   </w:style>
-  <w:style w:type="character" w:default="1" w:styleId="DefaultParagraphFont">
+  <w:style w:type="character" w:default="1" w:styleId="Standaardalinea-lettertype">
     <w:name w:val="Default Paragraph Font"/>
     <w:uiPriority w:val="1"/>
     <w:semiHidden/>
     <w:unhideWhenUsed/>
   </w:style>
-  <w:style w:type="table" w:default="1" w:styleId="TableNormal">
+  <w:style w:type="table" w:default="1" w:styleId="Standaardtabel">
     <w:name w:val="Normal Table"/>
     <w:uiPriority w:val="99"/>
     <w:semiHidden/>
@@ -7323,15 +9099,15 @@
       </w:tblCellMar>
     </w:tblPr>
   </w:style>
-  <w:style w:type="numbering" w:default="1" w:styleId="NoList">
+  <w:style w:type="numbering" w:default="1" w:styleId="Geenlijst">
     <w:name w:val="No List"/>
     <w:uiPriority w:val="99"/>
     <w:semiHidden/>
     <w:unhideWhenUsed/>
   </w:style>
-  <w:style w:type="paragraph" w:styleId="ListParagraph">
+  <w:style w:type="paragraph" w:styleId="Lijstalinea">
     <w:name w:val="List Paragraph"/>
-    <w:basedOn w:val="Normal"/>
+    <w:basedOn w:val="Standaard"/>
     <w:uiPriority w:val="34"/>
     <w:qFormat/>
     <w:rsid w:val="00F35E4A"/>
@@ -7340,10 +9116,10 @@
       <w:contextualSpacing/>
     </w:pPr>
   </w:style>
-  <w:style w:type="character" w:customStyle="1" w:styleId="Heading1Char">
-    <w:name w:val="Heading 1 Char"/>
-    <w:basedOn w:val="DefaultParagraphFont"/>
-    <w:link w:val="Heading1"/>
+  <w:style w:type="character" w:customStyle="1" w:styleId="Kop1Char">
+    <w:name w:val="Kop 1 Char"/>
+    <w:basedOn w:val="Standaardalinea-lettertype"/>
+    <w:link w:val="Kop1"/>
     <w:uiPriority w:val="9"/>
     <w:rsid w:val="00F35E4A"/>
     <w:rPr>
@@ -7355,10 +9131,10 @@
       <w:lang w:val="en-US"/>
     </w:rPr>
   </w:style>
-  <w:style w:type="character" w:customStyle="1" w:styleId="Heading2Char">
-    <w:name w:val="Heading 2 Char"/>
-    <w:basedOn w:val="DefaultParagraphFont"/>
-    <w:link w:val="Heading2"/>
+  <w:style w:type="character" w:customStyle="1" w:styleId="Kop2Char">
+    <w:name w:val="Kop 2 Char"/>
+    <w:basedOn w:val="Standaardalinea-lettertype"/>
+    <w:link w:val="Kop2"/>
     <w:uiPriority w:val="9"/>
     <w:rsid w:val="00F35E4A"/>
     <w:rPr>
@@ -7369,10 +9145,10 @@
       <w:lang w:val="en-US"/>
     </w:rPr>
   </w:style>
-  <w:style w:type="character" w:customStyle="1" w:styleId="Heading3Char">
-    <w:name w:val="Heading 3 Char"/>
-    <w:basedOn w:val="DefaultParagraphFont"/>
-    <w:link w:val="Heading3"/>
+  <w:style w:type="character" w:customStyle="1" w:styleId="Kop3Char">
+    <w:name w:val="Kop 3 Char"/>
+    <w:basedOn w:val="Standaardalinea-lettertype"/>
+    <w:link w:val="Kop3"/>
     <w:uiPriority w:val="9"/>
     <w:rsid w:val="00F35E4A"/>
     <w:rPr>
@@ -7383,10 +9159,10 @@
       <w:lang w:val="en-US"/>
     </w:rPr>
   </w:style>
-  <w:style w:type="character" w:customStyle="1" w:styleId="Heading4Char">
-    <w:name w:val="Heading 4 Char"/>
-    <w:basedOn w:val="DefaultParagraphFont"/>
-    <w:link w:val="Heading4"/>
+  <w:style w:type="character" w:customStyle="1" w:styleId="Kop4Char">
+    <w:name w:val="Kop 4 Char"/>
+    <w:basedOn w:val="Standaardalinea-lettertype"/>
+    <w:link w:val="Kop4"/>
     <w:uiPriority w:val="9"/>
     <w:rsid w:val="00F35E4A"/>
     <w:rPr>
@@ -7397,10 +9173,10 @@
       <w:lang w:val="en-US"/>
     </w:rPr>
   </w:style>
-  <w:style w:type="character" w:customStyle="1" w:styleId="Heading5Char">
-    <w:name w:val="Heading 5 Char"/>
-    <w:basedOn w:val="DefaultParagraphFont"/>
-    <w:link w:val="Heading5"/>
+  <w:style w:type="character" w:customStyle="1" w:styleId="Kop5Char">
+    <w:name w:val="Kop 5 Char"/>
+    <w:basedOn w:val="Standaardalinea-lettertype"/>
+    <w:link w:val="Kop5"/>
     <w:uiPriority w:val="9"/>
     <w:rsid w:val="00F35E4A"/>
     <w:rPr>
@@ -7409,10 +9185,10 @@
       <w:lang w:val="en-US"/>
     </w:rPr>
   </w:style>
-  <w:style w:type="character" w:customStyle="1" w:styleId="Heading6Char">
-    <w:name w:val="Heading 6 Char"/>
-    <w:basedOn w:val="DefaultParagraphFont"/>
-    <w:link w:val="Heading6"/>
+  <w:style w:type="character" w:customStyle="1" w:styleId="Kop6Char">
+    <w:name w:val="Kop 6 Char"/>
+    <w:basedOn w:val="Standaardalinea-lettertype"/>
+    <w:link w:val="Kop6"/>
     <w:uiPriority w:val="9"/>
     <w:rsid w:val="00F35E4A"/>
     <w:rPr>
@@ -7422,10 +9198,10 @@
       <w:lang w:val="en-US"/>
     </w:rPr>
   </w:style>
-  <w:style w:type="character" w:customStyle="1" w:styleId="Heading7Char">
-    <w:name w:val="Heading 7 Char"/>
-    <w:basedOn w:val="DefaultParagraphFont"/>
-    <w:link w:val="Heading7"/>
+  <w:style w:type="character" w:customStyle="1" w:styleId="Kop7Char">
+    <w:name w:val="Kop 7 Char"/>
+    <w:basedOn w:val="Standaardalinea-lettertype"/>
+    <w:link w:val="Kop7"/>
     <w:uiPriority w:val="9"/>
     <w:rsid w:val="00F35E4A"/>
     <w:rPr>
@@ -7435,10 +9211,10 @@
       <w:lang w:val="en-US"/>
     </w:rPr>
   </w:style>
-  <w:style w:type="character" w:customStyle="1" w:styleId="Heading8Char">
-    <w:name w:val="Heading 8 Char"/>
-    <w:basedOn w:val="DefaultParagraphFont"/>
-    <w:link w:val="Heading8"/>
+  <w:style w:type="character" w:customStyle="1" w:styleId="Kop8Char">
+    <w:name w:val="Kop 8 Char"/>
+    <w:basedOn w:val="Standaardalinea-lettertype"/>
+    <w:link w:val="Kop8"/>
     <w:uiPriority w:val="9"/>
     <w:rsid w:val="00F35E4A"/>
     <w:rPr>
@@ -7449,10 +9225,10 @@
       <w:lang w:val="en-US"/>
     </w:rPr>
   </w:style>
-  <w:style w:type="character" w:customStyle="1" w:styleId="Heading9Char">
-    <w:name w:val="Heading 9 Char"/>
-    <w:basedOn w:val="DefaultParagraphFont"/>
-    <w:link w:val="Heading9"/>
+  <w:style w:type="character" w:customStyle="1" w:styleId="Kop9Char">
+    <w:name w:val="Kop 9 Char"/>
+    <w:basedOn w:val="Standaardalinea-lettertype"/>
+    <w:link w:val="Kop9"/>
     <w:uiPriority w:val="9"/>
     <w:rsid w:val="00F35E4A"/>
     <w:rPr>
@@ -7465,7 +9241,7 @@
   </w:style>
   <w:style w:type="character" w:styleId="Hyperlink">
     <w:name w:val="Hyperlink"/>
-    <w:basedOn w:val="DefaultParagraphFont"/>
+    <w:basedOn w:val="Standaardalinea-lettertype"/>
     <w:uiPriority w:val="99"/>
     <w:unhideWhenUsed/>
     <w:rsid w:val="00BC7E6C"/>
@@ -7474,10 +9250,10 @@
       <w:u w:val="single"/>
     </w:rPr>
   </w:style>
-  <w:style w:type="paragraph" w:styleId="BalloonText">
+  <w:style w:type="paragraph" w:styleId="Ballontekst">
     <w:name w:val="Balloon Text"/>
-    <w:basedOn w:val="Normal"/>
-    <w:link w:val="BalloonTextChar"/>
+    <w:basedOn w:val="Standaard"/>
+    <w:link w:val="BallontekstChar"/>
     <w:uiPriority w:val="99"/>
     <w:semiHidden/>
     <w:unhideWhenUsed/>
@@ -7491,10 +9267,10 @@
       <w:szCs w:val="18"/>
     </w:rPr>
   </w:style>
-  <w:style w:type="character" w:customStyle="1" w:styleId="BalloonTextChar">
-    <w:name w:val="Balloon Text Char"/>
-    <w:basedOn w:val="DefaultParagraphFont"/>
-    <w:link w:val="BalloonText"/>
+  <w:style w:type="character" w:customStyle="1" w:styleId="BallontekstChar">
+    <w:name w:val="Ballontekst Char"/>
+    <w:basedOn w:val="Standaardalinea-lettertype"/>
+    <w:link w:val="Ballontekst"/>
     <w:uiPriority w:val="99"/>
     <w:semiHidden/>
     <w:rsid w:val="00402C5F"/>
@@ -7504,10 +9280,10 @@
       <w:szCs w:val="18"/>
     </w:rPr>
   </w:style>
-  <w:style w:type="paragraph" w:styleId="Header">
+  <w:style w:type="paragraph" w:styleId="Koptekst">
     <w:name w:val="header"/>
-    <w:basedOn w:val="Normal"/>
-    <w:link w:val="HeaderChar"/>
+    <w:basedOn w:val="Standaard"/>
+    <w:link w:val="KoptekstChar"/>
     <w:unhideWhenUsed/>
     <w:rsid w:val="00402C5F"/>
     <w:pPr>
@@ -7518,17 +9294,17 @@
       <w:spacing w:after="0" w:line="240" w:lineRule="auto"/>
     </w:pPr>
   </w:style>
-  <w:style w:type="character" w:customStyle="1" w:styleId="HeaderChar">
-    <w:name w:val="Header Char"/>
-    <w:basedOn w:val="DefaultParagraphFont"/>
-    <w:link w:val="Header"/>
+  <w:style w:type="character" w:customStyle="1" w:styleId="KoptekstChar">
+    <w:name w:val="Koptekst Char"/>
+    <w:basedOn w:val="Standaardalinea-lettertype"/>
+    <w:link w:val="Koptekst"/>
     <w:uiPriority w:val="99"/>
     <w:rsid w:val="00402C5F"/>
   </w:style>
-  <w:style w:type="paragraph" w:styleId="Footer">
+  <w:style w:type="paragraph" w:styleId="Voettekst">
     <w:name w:val="footer"/>
-    <w:basedOn w:val="Normal"/>
-    <w:link w:val="FooterChar"/>
+    <w:basedOn w:val="Standaard"/>
+    <w:link w:val="VoettekstChar"/>
     <w:uiPriority w:val="99"/>
     <w:unhideWhenUsed/>
     <w:rsid w:val="00402C5F"/>
@@ -7540,17 +9316,17 @@
       <w:spacing w:after="0" w:line="240" w:lineRule="auto"/>
     </w:pPr>
   </w:style>
-  <w:style w:type="character" w:customStyle="1" w:styleId="FooterChar">
-    <w:name w:val="Footer Char"/>
-    <w:basedOn w:val="DefaultParagraphFont"/>
-    <w:link w:val="Footer"/>
+  <w:style w:type="character" w:customStyle="1" w:styleId="VoettekstChar">
+    <w:name w:val="Voettekst Char"/>
+    <w:basedOn w:val="Standaardalinea-lettertype"/>
+    <w:link w:val="Voettekst"/>
     <w:uiPriority w:val="99"/>
     <w:rsid w:val="00402C5F"/>
   </w:style>
-  <w:style w:type="paragraph" w:styleId="TOCHeading">
+  <w:style w:type="paragraph" w:styleId="Kopvaninhoudsopgave">
     <w:name w:val="TOC Heading"/>
-    <w:basedOn w:val="Heading1"/>
-    <w:next w:val="Normal"/>
+    <w:basedOn w:val="Kop1"/>
+    <w:next w:val="Standaard"/>
     <w:uiPriority w:val="39"/>
     <w:unhideWhenUsed/>
     <w:qFormat/>
@@ -7572,10 +9348,10 @@
       <w:lang w:val="nl-BE" w:eastAsia="nl-BE"/>
     </w:rPr>
   </w:style>
-  <w:style w:type="paragraph" w:styleId="TOC1">
+  <w:style w:type="paragraph" w:styleId="Inhopg1">
     <w:name w:val="toc 1"/>
-    <w:basedOn w:val="Normal"/>
-    <w:next w:val="Normal"/>
+    <w:basedOn w:val="Standaard"/>
+    <w:next w:val="Standaard"/>
     <w:autoRedefine/>
     <w:uiPriority w:val="39"/>
     <w:unhideWhenUsed/>
@@ -7584,10 +9360,10 @@
       <w:spacing w:after="100"/>
     </w:pPr>
   </w:style>
-  <w:style w:type="paragraph" w:styleId="TOC2">
+  <w:style w:type="paragraph" w:styleId="Inhopg2">
     <w:name w:val="toc 2"/>
-    <w:basedOn w:val="Normal"/>
-    <w:next w:val="Normal"/>
+    <w:basedOn w:val="Standaard"/>
+    <w:next w:val="Standaard"/>
     <w:autoRedefine/>
     <w:uiPriority w:val="39"/>
     <w:unhideWhenUsed/>
@@ -7597,10 +9373,10 @@
       <w:ind w:left="220"/>
     </w:pPr>
   </w:style>
-  <w:style w:type="paragraph" w:styleId="TOC3">
+  <w:style w:type="paragraph" w:styleId="Inhopg3">
     <w:name w:val="toc 3"/>
-    <w:basedOn w:val="Normal"/>
-    <w:next w:val="Normal"/>
+    <w:basedOn w:val="Standaard"/>
+    <w:next w:val="Standaard"/>
     <w:autoRedefine/>
     <w:uiPriority w:val="39"/>
     <w:unhideWhenUsed/>
@@ -7610,9 +9386,9 @@
       <w:ind w:left="440"/>
     </w:pPr>
   </w:style>
-  <w:style w:type="character" w:customStyle="1" w:styleId="UnresolvedMention">
-    <w:name w:val="Unresolved Mention"/>
-    <w:basedOn w:val="DefaultParagraphFont"/>
+  <w:style w:type="character" w:customStyle="1" w:styleId="Onopgelostemelding1">
+    <w:name w:val="Onopgeloste melding1"/>
+    <w:basedOn w:val="Standaardalinea-lettertype"/>
     <w:uiPriority w:val="99"/>
     <w:semiHidden/>
     <w:unhideWhenUsed/>
@@ -7622,9 +9398,9 @@
       <w:shd w:val="clear" w:color="auto" w:fill="E6E6E6"/>
     </w:rPr>
   </w:style>
-  <w:style w:type="character" w:styleId="FollowedHyperlink">
+  <w:style w:type="character" w:styleId="GevolgdeHyperlink">
     <w:name w:val="FollowedHyperlink"/>
-    <w:basedOn w:val="DefaultParagraphFont"/>
+    <w:basedOn w:val="Standaardalinea-lettertype"/>
     <w:uiPriority w:val="99"/>
     <w:semiHidden/>
     <w:unhideWhenUsed/>
@@ -7937,7 +9713,7 @@
 </file>
 
 <file path=customXml/itemProps1.xml><?xml version="1.0" encoding="utf-8"?>
-<ds:datastoreItem xmlns:ds="http://schemas.openxmlformats.org/officeDocument/2006/customXml" ds:itemID="{FEDE40FA-447C-4FC4-A067-BA65B6DBE336}">
+<ds:datastoreItem xmlns:ds="http://schemas.openxmlformats.org/officeDocument/2006/customXml" ds:itemID="{268D22D8-DA9A-4A5A-B866-D326B13B35CC}">
   <ds:schemaRefs>
     <ds:schemaRef ds:uri="http://schemas.openxmlformats.org/officeDocument/2006/bibliography"/>
   </ds:schemaRefs>

</xml_diff>